<commit_message>
Second pass Pss 17-29
</commit_message>
<xml_diff>
--- a/Psalms/017.docx
+++ b/Psalms/017.docx
@@ -1,6 +1,6 @@
 
 <file path=word/document.xml><?xml version="1.0" encoding="utf-8"?>
-<w:document xmlns:wpc="http://schemas.microsoft.com/office/word/2010/wordprocessingCanvas" xmlns:mo="http://schemas.microsoft.com/office/mac/office/2008/main" xmlns:mc="http://schemas.openxmlformats.org/markup-compatibility/2006" xmlns:mv="urn:schemas-microsoft-com:mac:vml" xmlns:o="urn:schemas-microsoft-com:office:office" xmlns:r="http://schemas.openxmlformats.org/officeDocument/2006/relationships" xmlns:m="http://schemas.openxmlformats.org/officeDocument/2006/math" xmlns:v="urn:schemas-microsoft-com:vml" xmlns:wp14="http://schemas.microsoft.com/office/word/2010/wordprocessingDrawing" xmlns:wp="http://schemas.openxmlformats.org/drawingml/2006/wordprocessingDrawing" xmlns:w10="urn:schemas-microsoft-com:office:word" xmlns:w="http://schemas.openxmlformats.org/wordprocessingml/2006/main" xmlns:w14="http://schemas.microsoft.com/office/word/2010/wordml" xmlns:w15="http://schemas.microsoft.com/office/word/2012/wordml" xmlns:wpg="http://schemas.microsoft.com/office/word/2010/wordprocessingGroup" xmlns:wpi="http://schemas.microsoft.com/office/word/2010/wordprocessingInk" xmlns:wne="http://schemas.microsoft.com/office/word/2006/wordml" xmlns:wps="http://schemas.microsoft.com/office/word/2010/wordprocessingShape" mc:Ignorable="w14 w15 wp14">
+<w:document xmlns:wpc="http://schemas.microsoft.com/office/word/2010/wordprocessingCanvas" xmlns:cx="http://schemas.microsoft.com/office/drawing/2014/chartex" xmlns:cx1="http://schemas.microsoft.com/office/drawing/2015/9/8/chartex" xmlns:mc="http://schemas.openxmlformats.org/markup-compatibility/2006" xmlns:o="urn:schemas-microsoft-com:office:office" xmlns:r="http://schemas.openxmlformats.org/officeDocument/2006/relationships" xmlns:m="http://schemas.openxmlformats.org/officeDocument/2006/math" xmlns:v="urn:schemas-microsoft-com:vml" xmlns:wp14="http://schemas.microsoft.com/office/word/2010/wordprocessingDrawing" xmlns:wp="http://schemas.openxmlformats.org/drawingml/2006/wordprocessingDrawing" xmlns:w10="urn:schemas-microsoft-com:office:word" xmlns:w="http://schemas.openxmlformats.org/wordprocessingml/2006/main" xmlns:w14="http://schemas.microsoft.com/office/word/2010/wordml" xmlns:w15="http://schemas.microsoft.com/office/word/2012/wordml" xmlns:w16se="http://schemas.microsoft.com/office/word/2015/wordml/symex" xmlns:wpg="http://schemas.microsoft.com/office/word/2010/wordprocessingGroup" xmlns:wpi="http://schemas.microsoft.com/office/word/2010/wordprocessingInk" xmlns:wne="http://schemas.microsoft.com/office/word/2006/wordml" xmlns:wps="http://schemas.microsoft.com/office/word/2010/wordprocessingShape" mc:Ignorable="w14 w15 w16se wp14">
   <w:body>
     <w:p>
       <w:pPr>
@@ -192,7 +192,15 @@
           </w:tcPr>
           <w:p>
             <w:r>
-              <w:t>For the end, for the child of the Lord, Avid: what things he spake unto the Lord, even the words of his ode, in the day wherein the Lord delivered him out of the hands of all his enemies, and out of the hand of  Saul; and he said:</w:t>
+              <w:t xml:space="preserve">For the end, for the child of the Lord, Avid: what things he </w:t>
+            </w:r>
+            <w:proofErr w:type="spellStart"/>
+            <w:r>
+              <w:t>spake</w:t>
+            </w:r>
+            <w:proofErr w:type="spellEnd"/>
+            <w:r>
+              <w:t xml:space="preserve"> unto the Lord, even the words of his ode, in the day wherein the Lord delivered him out of the hands of all his enemies, and out of the hand of  Saul; and he said:</w:t>
             </w:r>
           </w:p>
         </w:tc>
@@ -202,7 +210,15 @@
           </w:tcPr>
           <w:p>
             <w:r>
-              <w:t>Unto the end, by David, the servant of the Lord, who spake unto the Lord the words of this song in the day that the Lord delivered him from the hand of all his enemies, and from the hand of Saul. And he said,</w:t>
+              <w:t xml:space="preserve">Unto the end, by David, the servant of the Lord, who </w:t>
+            </w:r>
+            <w:proofErr w:type="spellStart"/>
+            <w:r>
+              <w:t>spake</w:t>
+            </w:r>
+            <w:proofErr w:type="spellEnd"/>
+            <w:r>
+              <w:t xml:space="preserve"> unto the Lord the words of this song in the day that the Lord delivered him from the hand of all his enemies, and from the hand of Saul. And he said,</w:t>
             </w:r>
           </w:p>
         </w:tc>
@@ -546,7 +562,15 @@
             </w:pPr>
             <w:r>
               <w:tab/>
-              <w:t>My God is my Helper, in Him I will trust;</w:t>
+              <w:t xml:space="preserve">My God is my </w:t>
+            </w:r>
+            <w:proofErr w:type="gramStart"/>
+            <w:r>
+              <w:t>Helper,</w:t>
+            </w:r>
+            <w:proofErr w:type="gramEnd"/>
+            <w:r>
+              <w:t xml:space="preserve"> in Him I will trust;</w:t>
             </w:r>
           </w:p>
           <w:p>
@@ -573,7 +597,16 @@
               <w:pStyle w:val="EnglishHangNoCoptic"/>
             </w:pPr>
             <w:r>
-              <w:t>3 The Lord is my Support, my Refuge, and my Deliverer.</w:t>
+              <w:t>3 The Lord is my support</w:t>
+            </w:r>
+            <w:r>
+              <w:rPr>
+                <w:rStyle w:val="FootnoteReference"/>
+              </w:rPr>
+              <w:footnoteReference w:id="3"/>
+            </w:r>
+            <w:r>
+              <w:t>, my refuge, and my deliverer;</w:t>
             </w:r>
           </w:p>
           <w:p>
@@ -582,7 +615,13 @@
             </w:pPr>
             <w:r>
               <w:tab/>
-              <w:t>My God is my Helper, in Him I will trust;</w:t>
+              <w:t>My God is my h</w:t>
+            </w:r>
+            <w:r>
+              <w:t xml:space="preserve">elper, </w:t>
+            </w:r>
+            <w:r>
+              <w:t>I will hope in Him,</w:t>
             </w:r>
           </w:p>
           <w:p>
@@ -591,7 +630,19 @@
             </w:pPr>
             <w:r>
               <w:tab/>
-              <w:t>my Protector, my Saviour, and my Defender.</w:t>
+              <w:t>my protector, the horn of my salvation</w:t>
+            </w:r>
+            <w:r>
+              <w:rPr>
+                <w:rStyle w:val="FootnoteReference"/>
+              </w:rPr>
+              <w:footnoteReference w:id="4"/>
+            </w:r>
+            <w:r>
+              <w:t>, and my d</w:t>
+            </w:r>
+            <w:r>
+              <w:t>efender.</w:t>
             </w:r>
           </w:p>
           <w:p>
@@ -798,7 +849,11 @@
               <w:pStyle w:val="EnglishHangNoCoptic"/>
             </w:pPr>
             <w:r>
-              <w:t>4 With songs of praise I will call upon the Lord,</w:t>
+              <w:t xml:space="preserve">4 With songs of praise I will call </w:t>
+            </w:r>
+            <w:r>
+              <w:lastRenderedPageBreak/>
+              <w:t>upon the Lord,</w:t>
             </w:r>
           </w:p>
           <w:p>
@@ -807,11 +862,7 @@
             </w:pPr>
             <w:r>
               <w:tab/>
-              <w:t xml:space="preserve">and I shall be saved from my </w:t>
-            </w:r>
-            <w:r>
-              <w:lastRenderedPageBreak/>
-              <w:t>enemies.</w:t>
+              <w:t>and I shall be saved from my enemies.</w:t>
             </w:r>
           </w:p>
           <w:p>
@@ -833,7 +884,11 @@
               <w:t xml:space="preserve">4 </w:t>
             </w:r>
             <w:r>
-              <w:t>I will call upon the Lord with songs of praise</w:t>
+              <w:t xml:space="preserve">I will call upon the Lord with </w:t>
+            </w:r>
+            <w:r>
+              <w:lastRenderedPageBreak/>
+              <w:t>songs of praise</w:t>
             </w:r>
             <w:r>
               <w:t>,</w:t>
@@ -845,51 +900,53 @@
             </w:pPr>
             <w:r>
               <w:tab/>
-              <w:t xml:space="preserve">and I shall be saved from my </w:t>
+              <w:t xml:space="preserve">and I </w:t>
+            </w:r>
+            <w:r>
+              <w:t>will</w:t>
+            </w:r>
+            <w:r>
+              <w:t xml:space="preserve"> be saved from my enemies.</w:t>
+            </w:r>
+          </w:p>
+          <w:p>
+            <w:pPr>
+              <w:pStyle w:val="EngIndEnd"/>
+            </w:pPr>
+          </w:p>
+        </w:tc>
+        <w:tc>
+          <w:tcPr>
+            <w:tcW w:w="626" w:type="pct"/>
+          </w:tcPr>
+          <w:p/>
+        </w:tc>
+        <w:tc>
+          <w:tcPr>
+            <w:tcW w:w="615" w:type="pct"/>
+          </w:tcPr>
+          <w:p>
+            <w:r>
+              <w:t xml:space="preserve">With praise will I call upon the Name </w:t>
             </w:r>
             <w:r>
               <w:lastRenderedPageBreak/>
-              <w:t>enemies.</w:t>
-            </w:r>
-          </w:p>
-          <w:p>
-            <w:pPr>
-              <w:pStyle w:val="EngIndEnd"/>
-            </w:pPr>
-          </w:p>
-        </w:tc>
-        <w:tc>
-          <w:tcPr>
-            <w:tcW w:w="626" w:type="pct"/>
-          </w:tcPr>
-          <w:p/>
-        </w:tc>
-        <w:tc>
-          <w:tcPr>
-            <w:tcW w:w="615" w:type="pct"/>
-          </w:tcPr>
-          <w:p>
-            <w:r>
-              <w:t xml:space="preserve">With praise will I call upon the Name of the Lord, and from mine enemies </w:t>
-            </w:r>
+              <w:t>of the Lord, and from mine enemies shall I be saved.</w:t>
+            </w:r>
+          </w:p>
+        </w:tc>
+        <w:tc>
+          <w:tcPr>
+            <w:tcW w:w="621" w:type="pct"/>
+          </w:tcPr>
+          <w:p>
             <w:r>
               <w:lastRenderedPageBreak/>
-              <w:t>shall I be saved.</w:t>
-            </w:r>
-          </w:p>
-        </w:tc>
-        <w:tc>
-          <w:tcPr>
-            <w:tcW w:w="621" w:type="pct"/>
-          </w:tcPr>
-          <w:p>
+              <w:t xml:space="preserve">Giving praise, I will call upon the </w:t>
+            </w:r>
             <w:r>
               <w:lastRenderedPageBreak/>
-              <w:t xml:space="preserve">Giving praise, I will call upon the Lord, and so shall I be safe from mine </w:t>
-            </w:r>
-            <w:r>
-              <w:lastRenderedPageBreak/>
-              <w:t>enemies.</w:t>
+              <w:t>Lord, and so shall I be safe from mine enemies.</w:t>
             </w:r>
           </w:p>
         </w:tc>
@@ -942,31 +999,8 @@
                 <w:shd w:val="clear" w:color="auto" w:fill="FFFFFF"/>
               </w:rPr>
               <w:lastRenderedPageBreak/>
-              <w:t>I will call upon the Lord with praises, and I shall be saved from mine enemies. </w:t>
-            </w:r>
-          </w:p>
-          <w:p>
-            <w:pPr>
-              <w:pStyle w:val="EngIndEnd"/>
-            </w:pPr>
-          </w:p>
-        </w:tc>
-        <w:tc>
-          <w:tcPr>
-            <w:tcW w:w="632" w:type="pct"/>
-          </w:tcPr>
-          <w:p>
-            <w:pPr>
-              <w:spacing w:line="240" w:lineRule="auto"/>
-              <w:jc w:val="left"/>
-              <w:rPr>
-                <w:rFonts w:ascii="Tahoma" w:eastAsia="Times New Roman" w:hAnsi="Tahoma" w:cs="Tahoma"/>
-                <w:color w:val="2E1308"/>
-                <w:sz w:val="24"/>
-                <w:szCs w:val="24"/>
-                <w:shd w:val="clear" w:color="auto" w:fill="FFFFFF"/>
-              </w:rPr>
-            </w:pPr>
+              <w:t xml:space="preserve">I will call upon the Lord with </w:t>
+            </w:r>
             <w:r>
               <w:rPr>
                 <w:rFonts w:ascii="Tahoma" w:eastAsia="Times New Roman" w:hAnsi="Tahoma" w:cs="Tahoma"/>
@@ -976,31 +1010,31 @@
                 <w:shd w:val="clear" w:color="auto" w:fill="FFFFFF"/>
               </w:rPr>
               <w:lastRenderedPageBreak/>
-              <w:t>I will call upon the Lord and praise Him,</w:t>
-            </w:r>
-          </w:p>
-          <w:p>
-            <w:pPr>
-              <w:spacing w:line="240" w:lineRule="auto"/>
-              <w:jc w:val="left"/>
-              <w:rPr>
-                <w:rFonts w:ascii="Tahoma" w:eastAsia="Times New Roman" w:hAnsi="Tahoma" w:cs="Tahoma"/>
-                <w:color w:val="2E1308"/>
-                <w:sz w:val="24"/>
-                <w:szCs w:val="24"/>
-                <w:shd w:val="clear" w:color="auto" w:fill="FFFFFF"/>
-              </w:rPr>
-            </w:pPr>
-            <w:r>
-              <w:rPr>
-                <w:rFonts w:ascii="Tahoma" w:eastAsia="Times New Roman" w:hAnsi="Tahoma" w:cs="Tahoma"/>
-                <w:color w:val="2E1308"/>
-                <w:sz w:val="24"/>
-                <w:szCs w:val="24"/>
-                <w:shd w:val="clear" w:color="auto" w:fill="FFFFFF"/>
-              </w:rPr>
-              <w:t xml:space="preserve">And I shall be saved from my </w:t>
-            </w:r>
+              <w:t>praises, and I shall be saved from mine enemies. </w:t>
+            </w:r>
+          </w:p>
+          <w:p>
+            <w:pPr>
+              <w:pStyle w:val="EngIndEnd"/>
+            </w:pPr>
+          </w:p>
+        </w:tc>
+        <w:tc>
+          <w:tcPr>
+            <w:tcW w:w="632" w:type="pct"/>
+          </w:tcPr>
+          <w:p>
+            <w:pPr>
+              <w:spacing w:line="240" w:lineRule="auto"/>
+              <w:jc w:val="left"/>
+              <w:rPr>
+                <w:rFonts w:ascii="Tahoma" w:eastAsia="Times New Roman" w:hAnsi="Tahoma" w:cs="Tahoma"/>
+                <w:color w:val="2E1308"/>
+                <w:sz w:val="24"/>
+                <w:szCs w:val="24"/>
+                <w:shd w:val="clear" w:color="auto" w:fill="FFFFFF"/>
+              </w:rPr>
+            </w:pPr>
             <w:r>
               <w:rPr>
                 <w:rFonts w:ascii="Tahoma" w:eastAsia="Times New Roman" w:hAnsi="Tahoma" w:cs="Tahoma"/>
@@ -1010,7 +1044,41 @@
                 <w:shd w:val="clear" w:color="auto" w:fill="FFFFFF"/>
               </w:rPr>
               <w:lastRenderedPageBreak/>
-              <w:t>enemies.</w:t>
+              <w:t xml:space="preserve">I will call upon the Lord and </w:t>
+            </w:r>
+            <w:r>
+              <w:rPr>
+                <w:rFonts w:ascii="Tahoma" w:eastAsia="Times New Roman" w:hAnsi="Tahoma" w:cs="Tahoma"/>
+                <w:color w:val="2E1308"/>
+                <w:sz w:val="24"/>
+                <w:szCs w:val="24"/>
+                <w:shd w:val="clear" w:color="auto" w:fill="FFFFFF"/>
+              </w:rPr>
+              <w:lastRenderedPageBreak/>
+              <w:t>praise Him,</w:t>
+            </w:r>
+          </w:p>
+          <w:p>
+            <w:pPr>
+              <w:spacing w:line="240" w:lineRule="auto"/>
+              <w:jc w:val="left"/>
+              <w:rPr>
+                <w:rFonts w:ascii="Tahoma" w:eastAsia="Times New Roman" w:hAnsi="Tahoma" w:cs="Tahoma"/>
+                <w:color w:val="2E1308"/>
+                <w:sz w:val="24"/>
+                <w:szCs w:val="24"/>
+                <w:shd w:val="clear" w:color="auto" w:fill="FFFFFF"/>
+              </w:rPr>
+            </w:pPr>
+            <w:r>
+              <w:rPr>
+                <w:rFonts w:ascii="Tahoma" w:eastAsia="Times New Roman" w:hAnsi="Tahoma" w:cs="Tahoma"/>
+                <w:color w:val="2E1308"/>
+                <w:sz w:val="24"/>
+                <w:szCs w:val="24"/>
+                <w:shd w:val="clear" w:color="auto" w:fill="FFFFFF"/>
+              </w:rPr>
+              <w:t>And I shall be saved from my enemies.</w:t>
             </w:r>
           </w:p>
         </w:tc>
@@ -1032,7 +1100,7 @@
               <w:rPr>
                 <w:rStyle w:val="FootnoteReference"/>
               </w:rPr>
-              <w:footnoteReference w:id="3"/>
+              <w:footnoteReference w:id="5"/>
             </w:r>
           </w:p>
           <w:p>
@@ -1071,7 +1139,7 @@
               <w:rPr>
                 <w:rStyle w:val="FootnoteReference"/>
               </w:rPr>
-              <w:footnoteReference w:id="4"/>
+              <w:footnoteReference w:id="6"/>
             </w:r>
           </w:p>
           <w:p>
@@ -1118,7 +1186,15 @@
           </w:tcPr>
           <w:p>
             <w:r>
-              <w:t>The pains of death surrounded me, and the overflowings of ungodliness made me afraid.</w:t>
+              <w:t xml:space="preserve">The pains of death surrounded me, and the </w:t>
+            </w:r>
+            <w:proofErr w:type="spellStart"/>
+            <w:r>
+              <w:t>overflowings</w:t>
+            </w:r>
+            <w:proofErr w:type="spellEnd"/>
+            <w:r>
+              <w:t xml:space="preserve"> of ungodliness made me afraid.</w:t>
             </w:r>
           </w:p>
         </w:tc>
@@ -1139,7 +1215,15 @@
               <w:pStyle w:val="EngIndEnd"/>
             </w:pPr>
             <w:r>
-              <w:t>and wadis of lawlessness alarmed me;</w:t>
+              <w:t xml:space="preserve">and </w:t>
+            </w:r>
+            <w:proofErr w:type="spellStart"/>
+            <w:r>
+              <w:t>wadis</w:t>
+            </w:r>
+            <w:proofErr w:type="spellEnd"/>
+            <w:r>
+              <w:t xml:space="preserve"> of lawlessness alarmed me;</w:t>
             </w:r>
           </w:p>
         </w:tc>
@@ -1471,7 +1555,13 @@
               <w:pStyle w:val="EnglishHangNoCoptic"/>
             </w:pPr>
             <w:r>
-              <w:t>7 In my distress I called upon the Lord</w:t>
+              <w:t xml:space="preserve">7 In my </w:t>
+            </w:r>
+            <w:r>
+              <w:t>affliction</w:t>
+            </w:r>
+            <w:r>
+              <w:t xml:space="preserve"> I called upon the Lord</w:t>
             </w:r>
             <w:r>
               <w:t>,</w:t>
@@ -1799,7 +1889,13 @@
             </w:pPr>
             <w:r>
               <w:tab/>
-              <w:t>and the mountains shook to their foundations</w:t>
+              <w:t xml:space="preserve">and the mountains </w:t>
+            </w:r>
+            <w:r>
+              <w:t>were disturbed</w:t>
+            </w:r>
+            <w:r>
+              <w:t xml:space="preserve"> to their foundations</w:t>
             </w:r>
           </w:p>
           <w:p>
@@ -1808,7 +1904,13 @@
             </w:pPr>
             <w:r>
               <w:tab/>
-              <w:t>and rocked, because God was angry with them.</w:t>
+              <w:t xml:space="preserve">and </w:t>
+            </w:r>
+            <w:r>
+              <w:t>shook</w:t>
+            </w:r>
+            <w:r>
+              <w:t>, because God was angry with them.</w:t>
             </w:r>
           </w:p>
           <w:p>
@@ -2515,7 +2617,15 @@
               <w:pStyle w:val="EngIndEnd"/>
             </w:pPr>
             <w:r>
-              <w:t>And he mounted upon cheroubin and flew;</w:t>
+              <w:t xml:space="preserve">And he mounted upon </w:t>
+            </w:r>
+            <w:proofErr w:type="spellStart"/>
+            <w:r>
+              <w:t>cheroubin</w:t>
+            </w:r>
+            <w:proofErr w:type="spellEnd"/>
+            <w:r>
+              <w:t xml:space="preserve"> and flew;</w:t>
             </w:r>
           </w:p>
           <w:p>
@@ -2723,7 +2833,15 @@
               <w:pStyle w:val="EngIndEnd"/>
             </w:pPr>
             <w:r>
-              <w:t>And he made darkness his hideway;</w:t>
+              <w:t xml:space="preserve">And he made darkness his </w:t>
+            </w:r>
+            <w:proofErr w:type="spellStart"/>
+            <w:r>
+              <w:t>hideway</w:t>
+            </w:r>
+            <w:proofErr w:type="spellEnd"/>
+            <w:r>
+              <w:t>;</w:t>
             </w:r>
           </w:p>
           <w:p>
@@ -3123,7 +3241,7 @@
               <w:rPr>
                 <w:rStyle w:val="FootnoteReference"/>
               </w:rPr>
-              <w:footnoteReference w:id="5"/>
+              <w:footnoteReference w:id="7"/>
             </w:r>
           </w:p>
           <w:p>
@@ -3150,13 +3268,19 @@
             </w:pPr>
             <w:r>
               <w:tab/>
-              <w:t>and the Most High let His voice be heard.</w:t>
+              <w:t xml:space="preserve">and the Most High </w:t>
+            </w:r>
+            <w:r>
+              <w:t>gave forth</w:t>
+            </w:r>
+            <w:r>
+              <w:t xml:space="preserve"> His voice.</w:t>
             </w:r>
             <w:r>
               <w:rPr>
                 <w:rStyle w:val="FootnoteReference"/>
               </w:rPr>
-              <w:footnoteReference w:id="6"/>
+              <w:footnoteReference w:id="8"/>
             </w:r>
           </w:p>
           <w:p>
@@ -3314,7 +3438,15 @@
             </w:pPr>
             <w:r>
               <w:tab/>
-              <w:t>He volleyed His lightnings and routed them.</w:t>
+              <w:t xml:space="preserve">He volleyed His </w:t>
+            </w:r>
+            <w:proofErr w:type="spellStart"/>
+            <w:r>
+              <w:t>lightnings</w:t>
+            </w:r>
+            <w:proofErr w:type="spellEnd"/>
+            <w:r>
+              <w:t xml:space="preserve"> and routed them.</w:t>
             </w:r>
           </w:p>
           <w:p>
@@ -3347,8 +3479,13 @@
               <w:t>multiplied</w:t>
             </w:r>
             <w:r>
-              <w:t xml:space="preserve"> lightnings</w:t>
-            </w:r>
+              <w:t xml:space="preserve"> </w:t>
+            </w:r>
+            <w:proofErr w:type="spellStart"/>
+            <w:r>
+              <w:t>lightnings</w:t>
+            </w:r>
+            <w:proofErr w:type="spellEnd"/>
             <w:r>
               <w:t>,</w:t>
             </w:r>
@@ -3380,7 +3517,15 @@
           </w:tcPr>
           <w:p>
             <w:r>
-              <w:t>And He sent forth His arrows, and scattered them; and lightnings He multiplied, and troubled them sorely.</w:t>
+              <w:t xml:space="preserve">And He sent forth His arrows, and scattered them; and </w:t>
+            </w:r>
+            <w:proofErr w:type="spellStart"/>
+            <w:r>
+              <w:t>lightnings</w:t>
+            </w:r>
+            <w:proofErr w:type="spellEnd"/>
+            <w:r>
+              <w:t xml:space="preserve"> He multiplied, and troubled them sorely.</w:t>
             </w:r>
           </w:p>
         </w:tc>
@@ -3390,7 +3535,15 @@
           </w:tcPr>
           <w:p>
             <w:r>
-              <w:t>He sent out His arrows, and scattered them; He multiplied lightnings, and troubled them.</w:t>
+              <w:t xml:space="preserve">He sent out His arrows, and scattered them; He multiplied </w:t>
+            </w:r>
+            <w:proofErr w:type="spellStart"/>
+            <w:r>
+              <w:t>lightnings</w:t>
+            </w:r>
+            <w:proofErr w:type="spellEnd"/>
+            <w:r>
+              <w:t>, and troubled them.</w:t>
             </w:r>
           </w:p>
         </w:tc>
@@ -3411,7 +3564,15 @@
               <w:pStyle w:val="EngIndEnd"/>
             </w:pPr>
             <w:r>
-              <w:t>and lightnings he multiplied and confounded them.</w:t>
+              <w:t xml:space="preserve">and </w:t>
+            </w:r>
+            <w:proofErr w:type="spellStart"/>
+            <w:r>
+              <w:t>lightnings</w:t>
+            </w:r>
+            <w:proofErr w:type="spellEnd"/>
+            <w:r>
+              <w:t xml:space="preserve"> he multiplied and confounded them.</w:t>
             </w:r>
           </w:p>
         </w:tc>
@@ -3459,7 +3620,29 @@
                 <w:szCs w:val="24"/>
                 <w:shd w:val="clear" w:color="auto" w:fill="FFFFFF"/>
               </w:rPr>
-              <w:t> weapons, and scattered them; and multiplied lightnings, and routed them.</w:t>
+              <w:t xml:space="preserve"> weapons, and scattered them; and multiplied </w:t>
+            </w:r>
+            <w:proofErr w:type="spellStart"/>
+            <w:r>
+              <w:rPr>
+                <w:rFonts w:ascii="Tahoma" w:eastAsia="Times New Roman" w:hAnsi="Tahoma" w:cs="Tahoma"/>
+                <w:color w:val="2E1308"/>
+                <w:sz w:val="24"/>
+                <w:szCs w:val="24"/>
+                <w:shd w:val="clear" w:color="auto" w:fill="FFFFFF"/>
+              </w:rPr>
+              <w:t>lightnings</w:t>
+            </w:r>
+            <w:proofErr w:type="spellEnd"/>
+            <w:r>
+              <w:rPr>
+                <w:rFonts w:ascii="Tahoma" w:eastAsia="Times New Roman" w:hAnsi="Tahoma" w:cs="Tahoma"/>
+                <w:color w:val="2E1308"/>
+                <w:sz w:val="24"/>
+                <w:szCs w:val="24"/>
+                <w:shd w:val="clear" w:color="auto" w:fill="FFFFFF"/>
+              </w:rPr>
+              <w:t>, and routed them.</w:t>
             </w:r>
           </w:p>
           <w:p>
@@ -3569,7 +3752,7 @@
               <w:rPr>
                 <w:rStyle w:val="FootnoteReference"/>
               </w:rPr>
-              <w:footnoteReference w:id="7"/>
+              <w:footnoteReference w:id="9"/>
             </w:r>
             <w:r>
               <w:t xml:space="preserve"> of </w:t>
@@ -3597,7 +3780,16 @@
             </w:pPr>
             <w:r>
               <w:lastRenderedPageBreak/>
-              <w:t>16 Then the ocean beds were exposed,</w:t>
+              <w:t>16 Then the ocean beds were exposed</w:t>
+            </w:r>
+            <w:r>
+              <w:rPr>
+                <w:rStyle w:val="FootnoteReference"/>
+              </w:rPr>
+              <w:footnoteReference w:id="10"/>
+            </w:r>
+            <w:r>
+              <w:t>,</w:t>
             </w:r>
           </w:p>
           <w:p>
@@ -3636,7 +3828,7 @@
               <w:rPr>
                 <w:rStyle w:val="FootnoteReference"/>
               </w:rPr>
-              <w:footnoteReference w:id="8"/>
+              <w:footnoteReference w:id="11"/>
             </w:r>
             <w:r>
               <w:t xml:space="preserve"> of </w:t>
@@ -3918,10 +4110,10 @@
             </w:pPr>
             <w:r>
               <w:tab/>
-              <w:t>h</w:t>
-            </w:r>
-            <w:r>
-              <w:t>e drew me out of many waters.</w:t>
+              <w:t>He</w:t>
+            </w:r>
+            <w:r>
+              <w:t xml:space="preserve"> drew me out of many waters.</w:t>
             </w:r>
           </w:p>
           <w:p>
@@ -4585,7 +4777,11 @@
             </w:pPr>
             <w:r>
               <w:tab/>
-              <w:t>He will deliver me because He delights in me.</w:t>
+              <w:t xml:space="preserve">He will deliver me because He </w:t>
+            </w:r>
+            <w:r>
+              <w:lastRenderedPageBreak/>
+              <w:t>delights in me.</w:t>
             </w:r>
           </w:p>
           <w:p>
@@ -4637,11 +4833,8 @@
               <w:pStyle w:val="EngIndEnd"/>
             </w:pPr>
             <w:r>
-              <w:t xml:space="preserve">he will rescue me, because he </w:t>
-            </w:r>
-            <w:r>
               <w:lastRenderedPageBreak/>
-              <w:t>wanted me.</w:t>
+              <w:t>he will rescue me, because he wanted me.</w:t>
             </w:r>
           </w:p>
         </w:tc>
@@ -5563,7 +5756,11 @@
             </w:pPr>
             <w:r>
               <w:tab/>
-              <w:t>and according to the cleanness of my hands in His eyes.</w:t>
+              <w:t xml:space="preserve">and according to the cleanness </w:t>
+            </w:r>
+            <w:r>
+              <w:lastRenderedPageBreak/>
+              <w:t>of my hands in His eyes.</w:t>
             </w:r>
           </w:p>
         </w:tc>
@@ -5576,6 +5773,7 @@
               <w:pStyle w:val="EnglishHangNoCoptic"/>
             </w:pPr>
             <w:r>
+              <w:lastRenderedPageBreak/>
               <w:t>25 And the Lord will reward me according to my righteousness</w:t>
             </w:r>
             <w:r>
@@ -5588,7 +5786,11 @@
             </w:pPr>
             <w:r>
               <w:tab/>
-              <w:t>and according to the cleanness of my hands in His eyes.</w:t>
+              <w:t xml:space="preserve">and according to the cleanness </w:t>
+            </w:r>
+            <w:r>
+              <w:lastRenderedPageBreak/>
+              <w:t>of my hands in His eyes.</w:t>
             </w:r>
           </w:p>
           <w:p>
@@ -5609,7 +5811,11 @@
           </w:tcPr>
           <w:p>
             <w:r>
-              <w:t>And the Lord will reward me according to my righteousness, and according to the purity of my hands before HIs eyes.</w:t>
+              <w:t xml:space="preserve">And the Lord will reward me according to my righteousness, and </w:t>
+            </w:r>
+            <w:r>
+              <w:lastRenderedPageBreak/>
+              <w:t>according to the purity of my hands before HIs eyes.</w:t>
             </w:r>
           </w:p>
         </w:tc>
@@ -5619,28 +5825,37 @@
           </w:tcPr>
           <w:p>
             <w:r>
-              <w:t>And the Lord shall reward me after my righteous dealing, and according unto the cleanness of my hands in His eye-sight.</w:t>
-            </w:r>
-          </w:p>
-        </w:tc>
-        <w:tc>
-          <w:tcPr>
-            <w:tcW w:w="632" w:type="pct"/>
-          </w:tcPr>
-          <w:p>
-            <w:pPr>
-              <w:pStyle w:val="EngIndEnd"/>
-            </w:pPr>
-            <w:r>
-              <w:t>And the Lord will reward me according to my righteousness</w:t>
-            </w:r>
-          </w:p>
-          <w:p>
-            <w:pPr>
-              <w:pStyle w:val="EngIndEnd"/>
-            </w:pPr>
-            <w:r>
               <w:lastRenderedPageBreak/>
+              <w:t xml:space="preserve">And the Lord shall reward me after my righteous dealing, and according </w:t>
+            </w:r>
+            <w:r>
+              <w:lastRenderedPageBreak/>
+              <w:t>unto the cleanness of my hands in His eye-sight.</w:t>
+            </w:r>
+          </w:p>
+        </w:tc>
+        <w:tc>
+          <w:tcPr>
+            <w:tcW w:w="632" w:type="pct"/>
+          </w:tcPr>
+          <w:p>
+            <w:pPr>
+              <w:pStyle w:val="EngIndEnd"/>
+            </w:pPr>
+            <w:r>
+              <w:lastRenderedPageBreak/>
+              <w:t xml:space="preserve">And the Lord will reward me </w:t>
+            </w:r>
+            <w:r>
+              <w:lastRenderedPageBreak/>
+              <w:t>according to my righteousness</w:t>
+            </w:r>
+          </w:p>
+          <w:p>
+            <w:pPr>
+              <w:pStyle w:val="EngIndEnd"/>
+            </w:pPr>
+            <w:r>
               <w:t>and according to the cleanness of my hands before his eyes.</w:t>
             </w:r>
           </w:p>
@@ -5677,7 +5892,7 @@
                 <w:sz w:val="24"/>
                 <w:szCs w:val="24"/>
               </w:rPr>
-              <w:t xml:space="preserve">And the Lord shall recompense me according to my righteousness, and according to the purity of my hands before </w:t>
+              <w:t xml:space="preserve">And the Lord shall recompense me according to my </w:t>
             </w:r>
             <w:r>
               <w:rPr>
@@ -5687,7 +5902,7 @@
                 <w:szCs w:val="24"/>
               </w:rPr>
               <w:lastRenderedPageBreak/>
-              <w:t>his eyes.</w:t>
+              <w:t>righteousness, and according to the purity of my hands before his eyes.</w:t>
             </w:r>
           </w:p>
           <w:p>
@@ -5755,6 +5970,7 @@
                 <w:szCs w:val="24"/>
                 <w:shd w:val="clear" w:color="auto" w:fill="FFFFFF"/>
               </w:rPr>
+              <w:lastRenderedPageBreak/>
               <w:t>According to the purity of my hands before His eyes.</w:t>
             </w:r>
           </w:p>
@@ -5773,9 +5989,11 @@
               <w:lastRenderedPageBreak/>
               <w:t xml:space="preserve">26 With a holy man, </w:t>
             </w:r>
+            <w:proofErr w:type="gramStart"/>
             <w:r>
               <w:t>You</w:t>
             </w:r>
+            <w:proofErr w:type="gramEnd"/>
             <w:r>
               <w:t xml:space="preserve"> </w:t>
             </w:r>
@@ -5813,9 +6031,11 @@
             <w:r>
               <w:t xml:space="preserve">26 With a holy man, </w:t>
             </w:r>
+            <w:proofErr w:type="gramStart"/>
             <w:r>
               <w:t>You</w:t>
             </w:r>
+            <w:proofErr w:type="gramEnd"/>
             <w:r>
               <w:t xml:space="preserve"> </w:t>
             </w:r>
@@ -6020,7 +6240,7 @@
               <w:rPr>
                 <w:rStyle w:val="FootnoteReference"/>
               </w:rPr>
-              <w:footnoteReference w:id="9"/>
+              <w:footnoteReference w:id="12"/>
             </w:r>
           </w:p>
           <w:p>
@@ -6083,7 +6303,7 @@
               <w:rPr>
                 <w:rStyle w:val="FootnoteReference"/>
               </w:rPr>
-              <w:footnoteReference w:id="10"/>
+              <w:footnoteReference w:id="13"/>
             </w:r>
           </w:p>
           <w:p>
@@ -6114,7 +6334,23 @@
           </w:tcPr>
           <w:p>
             <w:r>
-              <w:t>With the elect Thou shalt be elect, and with the froward Thou shalt be froward.</w:t>
+              <w:t xml:space="preserve">With the elect Thou shalt be elect, and with the </w:t>
+            </w:r>
+            <w:proofErr w:type="spellStart"/>
+            <w:r>
+              <w:t>froward</w:t>
+            </w:r>
+            <w:proofErr w:type="spellEnd"/>
+            <w:r>
+              <w:t xml:space="preserve"> Thou shalt be </w:t>
+            </w:r>
+            <w:proofErr w:type="spellStart"/>
+            <w:r>
+              <w:t>froward</w:t>
+            </w:r>
+            <w:proofErr w:type="spellEnd"/>
+            <w:r>
+              <w:t>.</w:t>
             </w:r>
           </w:p>
         </w:tc>
@@ -6183,7 +6419,29 @@
                 <w:szCs w:val="24"/>
                 <w:shd w:val="clear" w:color="auto" w:fill="FFFFFF"/>
               </w:rPr>
-              <w:t> thou wilt be excellent; and with the perverse thou wilt shew frowardness.</w:t>
+              <w:t xml:space="preserve"> thou wilt be excellent; and with the perverse thou wilt shew </w:t>
+            </w:r>
+            <w:proofErr w:type="spellStart"/>
+            <w:r>
+              <w:rPr>
+                <w:rFonts w:ascii="Tahoma" w:eastAsia="Times New Roman" w:hAnsi="Tahoma" w:cs="Tahoma"/>
+                <w:color w:val="2E1308"/>
+                <w:sz w:val="24"/>
+                <w:szCs w:val="24"/>
+                <w:shd w:val="clear" w:color="auto" w:fill="FFFFFF"/>
+              </w:rPr>
+              <w:t>frowardness</w:t>
+            </w:r>
+            <w:proofErr w:type="spellEnd"/>
+            <w:r>
+              <w:rPr>
+                <w:rFonts w:ascii="Tahoma" w:eastAsia="Times New Roman" w:hAnsi="Tahoma" w:cs="Tahoma"/>
+                <w:color w:val="2E1308"/>
+                <w:sz w:val="24"/>
+                <w:szCs w:val="24"/>
+                <w:shd w:val="clear" w:color="auto" w:fill="FFFFFF"/>
+              </w:rPr>
+              <w:t>.</w:t>
             </w:r>
           </w:p>
           <w:p>
@@ -6498,7 +6756,7 @@
               <w:rPr>
                 <w:rStyle w:val="FootnoteReference"/>
               </w:rPr>
-              <w:footnoteReference w:id="11"/>
+              <w:footnoteReference w:id="14"/>
             </w:r>
           </w:p>
         </w:tc>
@@ -6544,13 +6802,17 @@
               <w:t>will</w:t>
             </w:r>
             <w:r>
-              <w:t xml:space="preserve"> enlighten my darkness.</w:t>
+              <w:t xml:space="preserve"> enlighten </w:t>
+            </w:r>
+            <w:r>
+              <w:lastRenderedPageBreak/>
+              <w:t>my darkness.</w:t>
             </w:r>
             <w:r>
               <w:rPr>
                 <w:rStyle w:val="FootnoteReference"/>
               </w:rPr>
-              <w:footnoteReference w:id="12"/>
+              <w:footnoteReference w:id="15"/>
             </w:r>
           </w:p>
           <w:p>
@@ -6602,11 +6864,8 @@
               <w:pStyle w:val="EngIndEnd"/>
             </w:pPr>
             <w:r>
-              <w:t xml:space="preserve">O my God, you will light my </w:t>
-            </w:r>
-            <w:r>
               <w:lastRenderedPageBreak/>
-              <w:t>darkness—</w:t>
+              <w:t>O my God, you will light my darkness—</w:t>
             </w:r>
           </w:p>
         </w:tc>
@@ -6676,6 +6935,7 @@
                 <w:szCs w:val="24"/>
                 <w:shd w:val="clear" w:color="auto" w:fill="FFFFFF"/>
               </w:rPr>
+              <w:lastRenderedPageBreak/>
               <w:t>For You will light my lamp, O Lord;</w:t>
             </w:r>
           </w:p>
@@ -6754,7 +7014,13 @@
               <w:t>You</w:t>
             </w:r>
             <w:r>
-              <w:t xml:space="preserve"> I am delivered from temptation,</w:t>
+              <w:t xml:space="preserve"> I </w:t>
+            </w:r>
+            <w:r>
+              <w:t>will be</w:t>
+            </w:r>
+            <w:r>
+              <w:t xml:space="preserve"> delivered from temptation,</w:t>
             </w:r>
           </w:p>
           <w:p>
@@ -6763,7 +7029,13 @@
             </w:pPr>
             <w:r>
               <w:tab/>
-              <w:t xml:space="preserve">and through my God I can scale </w:t>
+              <w:t xml:space="preserve">and through my God I </w:t>
+            </w:r>
+            <w:r>
+              <w:t>will</w:t>
+            </w:r>
+            <w:r>
+              <w:t xml:space="preserve"> scale </w:t>
             </w:r>
             <w:r>
               <w:t>a</w:t>
@@ -6963,7 +7235,13 @@
             </w:pPr>
             <w:r>
               <w:tab/>
-              <w:t>the words of the Lord are tried by fire;</w:t>
+              <w:t xml:space="preserve">the </w:t>
+            </w:r>
+            <w:r>
+              <w:t>sayings</w:t>
+            </w:r>
+            <w:r>
+              <w:t xml:space="preserve"> of the Lord are tried by fire;</w:t>
             </w:r>
           </w:p>
           <w:p>
@@ -7563,6 +7841,7 @@
               <w:pStyle w:val="EnglishHangNoCoptic"/>
             </w:pPr>
             <w:r>
+              <w:lastRenderedPageBreak/>
               <w:t>34 He makes my feet like deer’s feet,</w:t>
             </w:r>
           </w:p>
@@ -7590,7 +7869,13 @@
               <w:pStyle w:val="EnglishHangNoCoptic"/>
             </w:pPr>
             <w:r>
-              <w:t>34 He makes my feet like deer’s feet,</w:t>
+              <w:t xml:space="preserve">34 </w:t>
+            </w:r>
+            <w:r>
+              <w:t>Who</w:t>
+            </w:r>
+            <w:r>
+              <w:t xml:space="preserve"> makes my feet like deer’s feet,</w:t>
             </w:r>
           </w:p>
           <w:p>
@@ -7629,7 +7914,23 @@
           </w:tcPr>
           <w:p>
             <w:r>
-              <w:t>Who maketh my feet like the feet of a hart, and setteth me upon high places,</w:t>
+              <w:t xml:space="preserve">Who </w:t>
+            </w:r>
+            <w:proofErr w:type="spellStart"/>
+            <w:r>
+              <w:t>maketh</w:t>
+            </w:r>
+            <w:proofErr w:type="spellEnd"/>
+            <w:r>
+              <w:t xml:space="preserve"> my feet like the feet of a hart, and </w:t>
+            </w:r>
+            <w:proofErr w:type="spellStart"/>
+            <w:r>
+              <w:t>setteth</w:t>
+            </w:r>
+            <w:proofErr w:type="spellEnd"/>
+            <w:r>
+              <w:t xml:space="preserve"> me upon high places,</w:t>
             </w:r>
           </w:p>
         </w:tc>
@@ -7639,7 +7940,23 @@
           </w:tcPr>
           <w:p>
             <w:r>
-              <w:t>That maketh my feet like harts’ feet, and setteth me up on high,</w:t>
+              <w:t xml:space="preserve">That </w:t>
+            </w:r>
+            <w:proofErr w:type="spellStart"/>
+            <w:r>
+              <w:t>maketh</w:t>
+            </w:r>
+            <w:proofErr w:type="spellEnd"/>
+            <w:r>
+              <w:t xml:space="preserve"> my feet like harts’ feet, and </w:t>
+            </w:r>
+            <w:proofErr w:type="spellStart"/>
+            <w:r>
+              <w:t>setteth</w:t>
+            </w:r>
+            <w:proofErr w:type="spellEnd"/>
+            <w:r>
+              <w:t xml:space="preserve"> me up on high,</w:t>
             </w:r>
           </w:p>
         </w:tc>
@@ -7660,7 +7977,6 @@
               <w:pStyle w:val="EngIndEnd"/>
             </w:pPr>
             <w:r>
-              <w:lastRenderedPageBreak/>
               <w:t>and setting me on the heights,</w:t>
             </w:r>
           </w:p>
@@ -7687,43 +8003,65 @@
                 <w:szCs w:val="24"/>
                 <w:shd w:val="clear" w:color="auto" w:fill="FFFFFF"/>
               </w:rPr>
-              <w:lastRenderedPageBreak/>
-              <w:t>who strengthens my feet as hart’s feet, and sets me upon high places.</w:t>
-            </w:r>
-          </w:p>
-          <w:p>
-            <w:pPr>
-              <w:pStyle w:val="EngIndEnd"/>
-            </w:pPr>
-          </w:p>
-        </w:tc>
-        <w:tc>
-          <w:tcPr>
-            <w:tcW w:w="632" w:type="pct"/>
-          </w:tcPr>
-          <w:p>
-            <w:pPr>
-              <w:spacing w:line="240" w:lineRule="auto"/>
-              <w:jc w:val="left"/>
-              <w:rPr>
-                <w:rFonts w:ascii="Tahoma" w:eastAsia="Times New Roman" w:hAnsi="Tahoma" w:cs="Tahoma"/>
-                <w:color w:val="2E1308"/>
-                <w:sz w:val="24"/>
-                <w:szCs w:val="24"/>
-                <w:shd w:val="clear" w:color="auto" w:fill="FFFFFF"/>
-              </w:rPr>
-            </w:pPr>
-            <w:r>
-              <w:rPr>
-                <w:rFonts w:ascii="Tahoma" w:eastAsia="Times New Roman" w:hAnsi="Tahoma" w:cs="Tahoma"/>
-                <w:color w:val="2E1308"/>
-                <w:sz w:val="24"/>
-                <w:szCs w:val="24"/>
-                <w:shd w:val="clear" w:color="auto" w:fill="FFFFFF"/>
-              </w:rPr>
-              <w:lastRenderedPageBreak/>
-              <w:t>Who makes my feet like a deer</w:t>
-            </w:r>
+              <w:t xml:space="preserve">who strengthens my feet as hart’s feet, and sets me upon high </w:t>
+            </w:r>
+            <w:proofErr w:type="gramStart"/>
+            <w:r>
+              <w:rPr>
+                <w:rFonts w:ascii="Tahoma" w:eastAsia="Times New Roman" w:hAnsi="Tahoma" w:cs="Tahoma"/>
+                <w:color w:val="2E1308"/>
+                <w:sz w:val="24"/>
+                <w:szCs w:val="24"/>
+                <w:shd w:val="clear" w:color="auto" w:fill="FFFFFF"/>
+              </w:rPr>
+              <w:t>places.</w:t>
+            </w:r>
+            <w:proofErr w:type="gramEnd"/>
+          </w:p>
+          <w:p>
+            <w:pPr>
+              <w:pStyle w:val="EngIndEnd"/>
+            </w:pPr>
+          </w:p>
+        </w:tc>
+        <w:tc>
+          <w:tcPr>
+            <w:tcW w:w="632" w:type="pct"/>
+          </w:tcPr>
+          <w:p>
+            <w:pPr>
+              <w:spacing w:line="240" w:lineRule="auto"/>
+              <w:jc w:val="left"/>
+              <w:rPr>
+                <w:rFonts w:ascii="Tahoma" w:eastAsia="Times New Roman" w:hAnsi="Tahoma" w:cs="Tahoma"/>
+                <w:color w:val="2E1308"/>
+                <w:sz w:val="24"/>
+                <w:szCs w:val="24"/>
+                <w:shd w:val="clear" w:color="auto" w:fill="FFFFFF"/>
+              </w:rPr>
+            </w:pPr>
+            <w:r>
+              <w:rPr>
+                <w:rFonts w:ascii="Tahoma" w:eastAsia="Times New Roman" w:hAnsi="Tahoma" w:cs="Tahoma"/>
+                <w:color w:val="2E1308"/>
+                <w:sz w:val="24"/>
+                <w:szCs w:val="24"/>
+                <w:shd w:val="clear" w:color="auto" w:fill="FFFFFF"/>
+              </w:rPr>
+              <w:t xml:space="preserve">Who makes my feet like a </w:t>
+            </w:r>
+            <w:proofErr w:type="gramStart"/>
+            <w:r>
+              <w:rPr>
+                <w:rFonts w:ascii="Tahoma" w:eastAsia="Times New Roman" w:hAnsi="Tahoma" w:cs="Tahoma"/>
+                <w:color w:val="2E1308"/>
+                <w:sz w:val="24"/>
+                <w:szCs w:val="24"/>
+                <w:shd w:val="clear" w:color="auto" w:fill="FFFFFF"/>
+              </w:rPr>
+              <w:t>deer</w:t>
+            </w:r>
+            <w:proofErr w:type="gramEnd"/>
           </w:p>
           <w:p>
             <w:pPr>
@@ -7760,7 +8098,6 @@
               <w:pStyle w:val="EnglishHangNoCoptic"/>
             </w:pPr>
             <w:r>
-              <w:lastRenderedPageBreak/>
               <w:t>35 He trains my hands for war.</w:t>
             </w:r>
           </w:p>
@@ -7800,7 +8137,7 @@
               <w:pStyle w:val="EnglishHangNoCoptic"/>
             </w:pPr>
             <w:r>
-              <w:t>35 He trains my hands for war.</w:t>
+              <w:t>35 Who trains my hands for war;</w:t>
             </w:r>
           </w:p>
           <w:p>
@@ -7809,18 +8146,15 @@
             </w:pPr>
             <w:r>
               <w:tab/>
-              <w:t xml:space="preserve">And </w:t>
+              <w:t>a</w:t>
+            </w:r>
+            <w:r>
+              <w:t xml:space="preserve">nd </w:t>
             </w:r>
             <w:r>
               <w:t>You</w:t>
             </w:r>
             <w:r>
-              <w:t xml:space="preserve"> </w:t>
-            </w:r>
-            <w:r>
-              <w:t>have</w:t>
-            </w:r>
-            <w:r>
               <w:t xml:space="preserve"> made my arms like a </w:t>
             </w:r>
             <w:r>
@@ -7848,7 +8182,23 @@
           </w:tcPr>
           <w:p>
             <w:r>
-              <w:t>Who teacheth my hands for war; and Thou madest mine arms a bow of brass.</w:t>
+              <w:t xml:space="preserve">Who </w:t>
+            </w:r>
+            <w:proofErr w:type="spellStart"/>
+            <w:r>
+              <w:t>teacheth</w:t>
+            </w:r>
+            <w:proofErr w:type="spellEnd"/>
+            <w:r>
+              <w:t xml:space="preserve"> my hands for war; and Thou </w:t>
+            </w:r>
+            <w:proofErr w:type="spellStart"/>
+            <w:r>
+              <w:t>madest</w:t>
+            </w:r>
+            <w:proofErr w:type="spellEnd"/>
+            <w:r>
+              <w:t xml:space="preserve"> mine arms a bow of brass.</w:t>
             </w:r>
           </w:p>
         </w:tc>
@@ -7858,7 +8208,15 @@
           </w:tcPr>
           <w:p>
             <w:r>
-              <w:t>That teacheth mine hands to fight, and hath made mine arms like a bow of copper.</w:t>
+              <w:t xml:space="preserve">That </w:t>
+            </w:r>
+            <w:proofErr w:type="spellStart"/>
+            <w:r>
+              <w:t>teacheth</w:t>
+            </w:r>
+            <w:proofErr w:type="spellEnd"/>
+            <w:r>
+              <w:t xml:space="preserve"> mine hands to fight, and hath made mine arms like a bow of copper.</w:t>
             </w:r>
           </w:p>
         </w:tc>
@@ -8010,7 +8368,15 @@
               <w:t>have</w:t>
             </w:r>
             <w:r>
-              <w:t xml:space="preserve"> given me the defence of </w:t>
+              <w:t xml:space="preserve"> given me the </w:t>
+            </w:r>
+            <w:proofErr w:type="spellStart"/>
+            <w:r>
+              <w:t>defence</w:t>
+            </w:r>
+            <w:proofErr w:type="spellEnd"/>
+            <w:r>
+              <w:t xml:space="preserve"> of </w:t>
             </w:r>
             <w:r>
               <w:t>Your</w:t>
@@ -8133,7 +8499,15 @@
           </w:tcPr>
           <w:p>
             <w:r>
-              <w:t>And Thou gavest me the shield of salvation, and Thy right hand hath upheld me.</w:t>
+              <w:t xml:space="preserve">And Thou </w:t>
+            </w:r>
+            <w:proofErr w:type="spellStart"/>
+            <w:r>
+              <w:t>gavest</w:t>
+            </w:r>
+            <w:proofErr w:type="spellEnd"/>
+            <w:r>
+              <w:t xml:space="preserve"> me the shield of salvation, and Thy right hand hath upheld me.</w:t>
             </w:r>
           </w:p>
           <w:p>
@@ -8347,7 +8721,7 @@
               <w:rPr>
                 <w:rStyle w:val="FootnoteReference"/>
               </w:rPr>
-              <w:footnoteReference w:id="13"/>
+              <w:footnoteReference w:id="16"/>
             </w:r>
           </w:p>
           <w:p>
@@ -8392,7 +8766,7 @@
               <w:rPr>
                 <w:rStyle w:val="FootnoteReference"/>
               </w:rPr>
-              <w:footnoteReference w:id="14"/>
+              <w:footnoteReference w:id="17"/>
             </w:r>
           </w:p>
           <w:p>
@@ -8565,7 +8939,11 @@
             </w:pPr>
             <w:r>
               <w:tab/>
-              <w:t>and I will not turn back till they are destroyed.</w:t>
+              <w:t xml:space="preserve">and I will not turn back till they </w:t>
+            </w:r>
+            <w:r>
+              <w:lastRenderedPageBreak/>
+              <w:t>are destroyed.</w:t>
             </w:r>
           </w:p>
           <w:p>
@@ -8583,6 +8961,7 @@
               <w:pStyle w:val="EnglishHangNoCoptic"/>
             </w:pPr>
             <w:r>
+              <w:lastRenderedPageBreak/>
               <w:t>38 I will pursue my enemies and overtake them;</w:t>
             </w:r>
           </w:p>
@@ -8598,7 +8977,11 @@
               <w:t>un</w:t>
             </w:r>
             <w:r>
-              <w:t xml:space="preserve">til they </w:t>
+              <w:t xml:space="preserve">til </w:t>
+            </w:r>
+            <w:r>
+              <w:lastRenderedPageBreak/>
+              <w:t xml:space="preserve">they </w:t>
             </w:r>
             <w:r>
               <w:t>fail</w:t>
@@ -8648,7 +9031,11 @@
               <w:pStyle w:val="EngIndEnd"/>
             </w:pPr>
             <w:r>
-              <w:t>I will pursue my enemies and overtake them,</w:t>
+              <w:t xml:space="preserve">I will pursue my enemies and </w:t>
+            </w:r>
+            <w:r>
+              <w:lastRenderedPageBreak/>
+              <w:t>overtake them,</w:t>
             </w:r>
           </w:p>
           <w:p>
@@ -8682,39 +9069,52 @@
                 <w:szCs w:val="24"/>
                 <w:shd w:val="clear" w:color="auto" w:fill="FFFFFF"/>
               </w:rPr>
-              <w:t>I will pursue mine enemies, and overtake them; and I will not turn back until they are consumed. </w:t>
-            </w:r>
-          </w:p>
-          <w:p>
-            <w:pPr>
-              <w:pStyle w:val="EngIndEnd"/>
-            </w:pPr>
-          </w:p>
-        </w:tc>
-        <w:tc>
-          <w:tcPr>
-            <w:tcW w:w="632" w:type="pct"/>
-          </w:tcPr>
-          <w:p>
-            <w:pPr>
-              <w:spacing w:line="240" w:lineRule="auto"/>
-              <w:jc w:val="left"/>
-              <w:rPr>
-                <w:rFonts w:ascii="Tahoma" w:eastAsia="Times New Roman" w:hAnsi="Tahoma" w:cs="Tahoma"/>
-                <w:color w:val="2E1308"/>
-                <w:sz w:val="24"/>
-                <w:szCs w:val="24"/>
-                <w:shd w:val="clear" w:color="auto" w:fill="FFFFFF"/>
-              </w:rPr>
-            </w:pPr>
-            <w:r>
-              <w:rPr>
-                <w:rFonts w:ascii="Tahoma" w:eastAsia="Times New Roman" w:hAnsi="Tahoma" w:cs="Tahoma"/>
-                <w:color w:val="2E1308"/>
-                <w:sz w:val="24"/>
-                <w:szCs w:val="24"/>
-                <w:shd w:val="clear" w:color="auto" w:fill="FFFFFF"/>
-              </w:rPr>
+              <w:lastRenderedPageBreak/>
+              <w:t xml:space="preserve">I will pursue mine enemies, and overtake them; and I will not turn back until they are </w:t>
+            </w:r>
+            <w:r>
+              <w:rPr>
+                <w:rFonts w:ascii="Tahoma" w:eastAsia="Times New Roman" w:hAnsi="Tahoma" w:cs="Tahoma"/>
+                <w:color w:val="2E1308"/>
+                <w:sz w:val="24"/>
+                <w:szCs w:val="24"/>
+                <w:shd w:val="clear" w:color="auto" w:fill="FFFFFF"/>
+              </w:rPr>
+              <w:lastRenderedPageBreak/>
+              <w:t>consumed. </w:t>
+            </w:r>
+          </w:p>
+          <w:p>
+            <w:pPr>
+              <w:pStyle w:val="EngIndEnd"/>
+            </w:pPr>
+          </w:p>
+        </w:tc>
+        <w:tc>
+          <w:tcPr>
+            <w:tcW w:w="632" w:type="pct"/>
+          </w:tcPr>
+          <w:p>
+            <w:pPr>
+              <w:spacing w:line="240" w:lineRule="auto"/>
+              <w:jc w:val="left"/>
+              <w:rPr>
+                <w:rFonts w:ascii="Tahoma" w:eastAsia="Times New Roman" w:hAnsi="Tahoma" w:cs="Tahoma"/>
+                <w:color w:val="2E1308"/>
+                <w:sz w:val="24"/>
+                <w:szCs w:val="24"/>
+                <w:shd w:val="clear" w:color="auto" w:fill="FFFFFF"/>
+              </w:rPr>
+            </w:pPr>
+            <w:r>
+              <w:rPr>
+                <w:rFonts w:ascii="Tahoma" w:eastAsia="Times New Roman" w:hAnsi="Tahoma" w:cs="Tahoma"/>
+                <w:color w:val="2E1308"/>
+                <w:sz w:val="24"/>
+                <w:szCs w:val="24"/>
+                <w:shd w:val="clear" w:color="auto" w:fill="FFFFFF"/>
+              </w:rPr>
+              <w:lastRenderedPageBreak/>
               <w:t>I shall pursue my enemies and overtake them;</w:t>
             </w:r>
           </w:p>
@@ -8738,7 +9138,18 @@
                 <w:szCs w:val="24"/>
                 <w:shd w:val="clear" w:color="auto" w:fill="FFFFFF"/>
               </w:rPr>
-              <w:t>And I shall not turn back until they faint;</w:t>
+              <w:t xml:space="preserve">And I shall not turn back until </w:t>
+            </w:r>
+            <w:r>
+              <w:rPr>
+                <w:rFonts w:ascii="Tahoma" w:eastAsia="Times New Roman" w:hAnsi="Tahoma" w:cs="Tahoma"/>
+                <w:color w:val="2E1308"/>
+                <w:sz w:val="24"/>
+                <w:szCs w:val="24"/>
+                <w:shd w:val="clear" w:color="auto" w:fill="FFFFFF"/>
+              </w:rPr>
+              <w:lastRenderedPageBreak/>
+              <w:t>they faint;</w:t>
             </w:r>
           </w:p>
         </w:tc>
@@ -9592,7 +10003,11 @@
               <w:pStyle w:val="EnglishHangNoCoptic"/>
             </w:pPr>
             <w:r>
-              <w:t>43 I will thrash them like dust in the face of the wind,</w:t>
+              <w:t xml:space="preserve">43 I will thrash them like dust in the </w:t>
+            </w:r>
+            <w:r>
+              <w:lastRenderedPageBreak/>
+              <w:t>face of the wind,</w:t>
             </w:r>
           </w:p>
           <w:p>
@@ -9619,10 +10034,15 @@
               <w:pStyle w:val="EnglishHangNoCoptic"/>
             </w:pPr>
             <w:r>
+              <w:lastRenderedPageBreak/>
               <w:t xml:space="preserve">43 I will </w:t>
             </w:r>
             <w:r>
-              <w:t>pulverize them like dust before</w:t>
+              <w:t xml:space="preserve">pulverize them like dust </w:t>
+            </w:r>
+            <w:r>
+              <w:lastRenderedPageBreak/>
+              <w:t>before</w:t>
             </w:r>
             <w:r>
               <w:t xml:space="preserve"> th</w:t>
@@ -9670,7 +10090,19 @@
           </w:tcPr>
           <w:p>
             <w:r>
-              <w:t>And I will grind them fine as dust before the faces of the wind; I will trample themd own as mud in the streets.</w:t>
+              <w:t xml:space="preserve">And I will grind them fine as dust </w:t>
+            </w:r>
+            <w:r>
+              <w:lastRenderedPageBreak/>
+              <w:t xml:space="preserve">before the faces of the wind; I will trample </w:t>
+            </w:r>
+            <w:proofErr w:type="spellStart"/>
+            <w:r>
+              <w:t>themd</w:t>
+            </w:r>
+            <w:proofErr w:type="spellEnd"/>
+            <w:r>
+              <w:t xml:space="preserve"> own as mud in the streets.</w:t>
             </w:r>
           </w:p>
         </w:tc>
@@ -9680,20 +10112,30 @@
           </w:tcPr>
           <w:p>
             <w:r>
-              <w:t>I will grind them down as the dust before the face of the wind; I will trample them as the mud in the streets.</w:t>
-            </w:r>
-          </w:p>
-        </w:tc>
-        <w:tc>
-          <w:tcPr>
-            <w:tcW w:w="632" w:type="pct"/>
-          </w:tcPr>
-          <w:p>
-            <w:pPr>
-              <w:pStyle w:val="EngIndEnd"/>
-            </w:pPr>
-            <w:r>
-              <w:t>And I will pulverize them like dust before the wind;</w:t>
+              <w:lastRenderedPageBreak/>
+              <w:t xml:space="preserve">I will grind them down as the dust </w:t>
+            </w:r>
+            <w:r>
+              <w:lastRenderedPageBreak/>
+              <w:t>before the face of the wind; I will trample them as the mud in the streets.</w:t>
+            </w:r>
+          </w:p>
+        </w:tc>
+        <w:tc>
+          <w:tcPr>
+            <w:tcW w:w="632" w:type="pct"/>
+          </w:tcPr>
+          <w:p>
+            <w:pPr>
+              <w:pStyle w:val="EngIndEnd"/>
+            </w:pPr>
+            <w:r>
+              <w:lastRenderedPageBreak/>
+              <w:t xml:space="preserve">And I will pulverize them like dust </w:t>
+            </w:r>
+            <w:r>
+              <w:lastRenderedPageBreak/>
+              <w:t>before the wind;</w:t>
             </w:r>
           </w:p>
           <w:p>
@@ -9727,40 +10169,64 @@
                 <w:szCs w:val="24"/>
                 <w:shd w:val="clear" w:color="auto" w:fill="FFFFFF"/>
               </w:rPr>
-              <w:t>I will grind them as the mud of the streets: and I will beat them small as dust before the wind. </w:t>
-            </w:r>
-          </w:p>
-          <w:p>
-            <w:pPr>
-              <w:pStyle w:val="EngIndEnd"/>
-            </w:pPr>
-          </w:p>
-        </w:tc>
-        <w:tc>
-          <w:tcPr>
-            <w:tcW w:w="632" w:type="pct"/>
-          </w:tcPr>
-          <w:p>
-            <w:pPr>
-              <w:spacing w:line="240" w:lineRule="auto"/>
-              <w:jc w:val="left"/>
-              <w:rPr>
-                <w:rFonts w:ascii="Tahoma" w:eastAsia="Times New Roman" w:hAnsi="Tahoma" w:cs="Tahoma"/>
-                <w:color w:val="2E1308"/>
-                <w:sz w:val="24"/>
-                <w:szCs w:val="24"/>
-                <w:shd w:val="clear" w:color="auto" w:fill="FFFFFF"/>
-              </w:rPr>
-            </w:pPr>
-            <w:r>
-              <w:rPr>
-                <w:rFonts w:ascii="Tahoma" w:eastAsia="Times New Roman" w:hAnsi="Tahoma" w:cs="Tahoma"/>
-                <w:color w:val="2E1308"/>
-                <w:sz w:val="24"/>
-                <w:szCs w:val="24"/>
-                <w:shd w:val="clear" w:color="auto" w:fill="FFFFFF"/>
-              </w:rPr>
-              <w:t>I will grind them fine, like the dust that blows in the wind;</w:t>
+              <w:lastRenderedPageBreak/>
+              <w:t xml:space="preserve">I will grind them as the mud of </w:t>
+            </w:r>
+            <w:r>
+              <w:rPr>
+                <w:rFonts w:ascii="Tahoma" w:eastAsia="Times New Roman" w:hAnsi="Tahoma" w:cs="Tahoma"/>
+                <w:color w:val="2E1308"/>
+                <w:sz w:val="24"/>
+                <w:szCs w:val="24"/>
+                <w:shd w:val="clear" w:color="auto" w:fill="FFFFFF"/>
+              </w:rPr>
+              <w:lastRenderedPageBreak/>
+              <w:t>the streets: and I will beat them small as dust before the wind. </w:t>
+            </w:r>
+          </w:p>
+          <w:p>
+            <w:pPr>
+              <w:pStyle w:val="EngIndEnd"/>
+            </w:pPr>
+          </w:p>
+        </w:tc>
+        <w:tc>
+          <w:tcPr>
+            <w:tcW w:w="632" w:type="pct"/>
+          </w:tcPr>
+          <w:p>
+            <w:pPr>
+              <w:spacing w:line="240" w:lineRule="auto"/>
+              <w:jc w:val="left"/>
+              <w:rPr>
+                <w:rFonts w:ascii="Tahoma" w:eastAsia="Times New Roman" w:hAnsi="Tahoma" w:cs="Tahoma"/>
+                <w:color w:val="2E1308"/>
+                <w:sz w:val="24"/>
+                <w:szCs w:val="24"/>
+                <w:shd w:val="clear" w:color="auto" w:fill="FFFFFF"/>
+              </w:rPr>
+            </w:pPr>
+            <w:r>
+              <w:rPr>
+                <w:rFonts w:ascii="Tahoma" w:eastAsia="Times New Roman" w:hAnsi="Tahoma" w:cs="Tahoma"/>
+                <w:color w:val="2E1308"/>
+                <w:sz w:val="24"/>
+                <w:szCs w:val="24"/>
+                <w:shd w:val="clear" w:color="auto" w:fill="FFFFFF"/>
+              </w:rPr>
+              <w:lastRenderedPageBreak/>
+              <w:t xml:space="preserve">I will grind them fine, like the </w:t>
+            </w:r>
+            <w:r>
+              <w:rPr>
+                <w:rFonts w:ascii="Tahoma" w:eastAsia="Times New Roman" w:hAnsi="Tahoma" w:cs="Tahoma"/>
+                <w:color w:val="2E1308"/>
+                <w:sz w:val="24"/>
+                <w:szCs w:val="24"/>
+                <w:shd w:val="clear" w:color="auto" w:fill="FFFFFF"/>
+              </w:rPr>
+              <w:lastRenderedPageBreak/>
+              <w:t>dust that blows in the wind;</w:t>
             </w:r>
           </w:p>
           <w:p>
@@ -9902,7 +10368,15 @@
           </w:tcPr>
           <w:p>
             <w:r>
-              <w:t>Deliver me from the gainsayings of the people; Thou wilt set me at the head of nations.</w:t>
+              <w:t xml:space="preserve">Deliver me from the </w:t>
+            </w:r>
+            <w:proofErr w:type="spellStart"/>
+            <w:r>
+              <w:t>gainsayings</w:t>
+            </w:r>
+            <w:proofErr w:type="spellEnd"/>
+            <w:r>
+              <w:t xml:space="preserve"> of the people; Thou wilt set me at the head of nations.</w:t>
             </w:r>
           </w:p>
           <w:p>
@@ -10081,7 +10555,7 @@
               <w:rPr>
                 <w:rStyle w:val="FootnoteReference"/>
               </w:rPr>
-              <w:footnoteReference w:id="15"/>
+              <w:footnoteReference w:id="18"/>
             </w:r>
           </w:p>
           <w:p>
@@ -10108,13 +10582,25 @@
             </w:pPr>
             <w:r>
               <w:tab/>
-              <w:t>But the strange children have proved false to Me.</w:t>
+              <w:t xml:space="preserve">But the </w:t>
+            </w:r>
+            <w:r>
+              <w:t>sons of strangers</w:t>
+            </w:r>
+            <w:r>
+              <w:t xml:space="preserve"> </w:t>
+            </w:r>
+            <w:r>
+              <w:t>lied</w:t>
+            </w:r>
+            <w:r>
+              <w:t xml:space="preserve"> to Me.</w:t>
             </w:r>
             <w:r>
               <w:rPr>
                 <w:rStyle w:val="FootnoteReference"/>
               </w:rPr>
-              <w:footnoteReference w:id="16"/>
+              <w:footnoteReference w:id="19"/>
             </w:r>
           </w:p>
         </w:tc>
@@ -10285,7 +10771,13 @@
               <w:pStyle w:val="EnglishHangNoCoptic"/>
             </w:pPr>
             <w:r>
-              <w:t>46 The strange children have grown old</w:t>
+              <w:t xml:space="preserve">46 </w:t>
+            </w:r>
+            <w:r>
+              <w:t>Sons of strangers</w:t>
+            </w:r>
+            <w:r>
+              <w:t xml:space="preserve"> have grown old</w:t>
             </w:r>
             <w:r>
               <w:t>,</w:t>
@@ -10297,8 +10789,13 @@
             </w:pPr>
             <w:r>
               <w:tab/>
-              <w:t>and have limped from their paths.</w:t>
-            </w:r>
+              <w:t>and limped from their paths.</w:t>
+            </w:r>
+          </w:p>
+          <w:p>
+            <w:pPr>
+              <w:pStyle w:val="EnglishHangEndNoCoptic"/>
+            </w:pPr>
           </w:p>
         </w:tc>
         <w:tc>
@@ -10486,7 +10983,10 @@
               <w:t>let</w:t>
             </w:r>
             <w:r>
-              <w:t xml:space="preserve"> the God of my salvation be exalted;</w:t>
+              <w:t xml:space="preserve"> the</w:t>
+            </w:r>
+            <w:r>
+              <w:t xml:space="preserve"> God of my salvation be exalted,</w:t>
             </w:r>
           </w:p>
           <w:p>
@@ -10507,7 +11007,15 @@
           </w:tcPr>
           <w:p>
             <w:r>
-              <w:t>The Lord liveth, and blessed is my God, and let the God of my salvation be exalted.</w:t>
+              <w:t xml:space="preserve">The Lord </w:t>
+            </w:r>
+            <w:proofErr w:type="spellStart"/>
+            <w:r>
+              <w:t>liveth</w:t>
+            </w:r>
+            <w:proofErr w:type="spellEnd"/>
+            <w:r>
+              <w:t>, and blessed is my God, and let the God of my salvation be exalted.</w:t>
             </w:r>
           </w:p>
         </w:tc>
@@ -10517,7 +11025,15 @@
           </w:tcPr>
           <w:p>
             <w:r>
-              <w:t>The Lord liveth, and blessed be God, and praised be the God of my salvation.</w:t>
+              <w:t xml:space="preserve">The Lord </w:t>
+            </w:r>
+            <w:proofErr w:type="spellStart"/>
+            <w:r>
+              <w:t>liveth</w:t>
+            </w:r>
+            <w:proofErr w:type="spellEnd"/>
+            <w:r>
+              <w:t>, and blessed be God, and praised be the God of my salvation.</w:t>
             </w:r>
           </w:p>
         </w:tc>
@@ -10538,7 +11054,11 @@
               <w:pStyle w:val="EngIndEnd"/>
             </w:pPr>
             <w:r>
-              <w:t>and let the God of my deliverance be exalted,</w:t>
+              <w:t xml:space="preserve">and let the God of my deliverance </w:t>
+            </w:r>
+            <w:r>
+              <w:lastRenderedPageBreak/>
+              <w:t>be exalted,</w:t>
             </w:r>
           </w:p>
         </w:tc>
@@ -10564,6 +11084,7 @@
                 <w:szCs w:val="24"/>
                 <w:shd w:val="clear" w:color="auto" w:fill="FFFFFF"/>
               </w:rPr>
+              <w:lastRenderedPageBreak/>
               <w:t>The Lord lives; and blessed </w:t>
             </w:r>
             <w:r>
@@ -10657,6 +11178,7 @@
               <w:pStyle w:val="EnglishHangNoCoptic"/>
             </w:pPr>
             <w:r>
+              <w:lastRenderedPageBreak/>
               <w:t>48 the God Who sees that I am avenged,</w:t>
             </w:r>
           </w:p>
@@ -10693,7 +11215,7 @@
             </w:pPr>
             <w:r>
               <w:tab/>
-              <w:t>and subdues peoples under me;</w:t>
+              <w:t>and subdues peoples under me,</w:t>
             </w:r>
           </w:p>
           <w:p>
@@ -10714,7 +11236,15 @@
           </w:tcPr>
           <w:p>
             <w:r>
-              <w:t>O God Who givest avengement unto me and hast subdued peoples under me,</w:t>
+              <w:t xml:space="preserve">O God Who </w:t>
+            </w:r>
+            <w:proofErr w:type="spellStart"/>
+            <w:r>
+              <w:t>givest</w:t>
+            </w:r>
+            <w:proofErr w:type="spellEnd"/>
+            <w:r>
+              <w:t xml:space="preserve"> avengement unto me and hast subdued peoples under me,</w:t>
             </w:r>
           </w:p>
         </w:tc>
@@ -10724,7 +11254,23 @@
           </w:tcPr>
           <w:p>
             <w:r>
-              <w:t>It is God that avengeth me, and subdueth the peoples unto me;</w:t>
+              <w:t xml:space="preserve">It is God that </w:t>
+            </w:r>
+            <w:proofErr w:type="spellStart"/>
+            <w:r>
+              <w:t>avengeth</w:t>
+            </w:r>
+            <w:proofErr w:type="spellEnd"/>
+            <w:r>
+              <w:t xml:space="preserve"> me, and </w:t>
+            </w:r>
+            <w:proofErr w:type="spellStart"/>
+            <w:r>
+              <w:t>subdueth</w:t>
+            </w:r>
+            <w:proofErr w:type="spellEnd"/>
+            <w:r>
+              <w:t xml:space="preserve"> the peoples unto me;</w:t>
             </w:r>
           </w:p>
         </w:tc>
@@ -10816,7 +11362,6 @@
                 <w:szCs w:val="24"/>
                 <w:shd w:val="clear" w:color="auto" w:fill="FFFFFF"/>
               </w:rPr>
-              <w:lastRenderedPageBreak/>
               <w:t>The God who vindicates me,</w:t>
             </w:r>
           </w:p>
@@ -10855,7 +11400,6 @@
               <w:pStyle w:val="EnglishHangNoCoptic"/>
             </w:pPr>
             <w:r>
-              <w:lastRenderedPageBreak/>
               <w:t>49 my deliverer from angry enemies.</w:t>
             </w:r>
           </w:p>
@@ -10982,7 +11526,15 @@
           </w:tcPr>
           <w:p>
             <w:r>
-              <w:t>My deliverer from my belligerent enemies, that lifteth me up above them that rise up against me; Thou shalt rid me from the wicked man.</w:t>
+              <w:t xml:space="preserve">My deliverer from my belligerent enemies, that </w:t>
+            </w:r>
+            <w:proofErr w:type="spellStart"/>
+            <w:r>
+              <w:t>lifteth</w:t>
+            </w:r>
+            <w:proofErr w:type="spellEnd"/>
+            <w:r>
+              <w:t xml:space="preserve"> me up above them that rise up against me; Thou shalt rid me from the wicked man.</w:t>
             </w:r>
           </w:p>
         </w:tc>
@@ -11093,7 +11645,29 @@
                 <w:szCs w:val="24"/>
                 <w:shd w:val="clear" w:color="auto" w:fill="FFFFFF"/>
               </w:rPr>
-              <w:t>Because of those who rise up against me, You will exalt me;</w:t>
+              <w:t xml:space="preserve">Because of those who rise up against me, </w:t>
+            </w:r>
+            <w:proofErr w:type="gramStart"/>
+            <w:r>
+              <w:rPr>
+                <w:rFonts w:ascii="Tahoma" w:eastAsia="Times New Roman" w:hAnsi="Tahoma" w:cs="Tahoma"/>
+                <w:color w:val="2E1308"/>
+                <w:sz w:val="24"/>
+                <w:szCs w:val="24"/>
+                <w:shd w:val="clear" w:color="auto" w:fill="FFFFFF"/>
+              </w:rPr>
+              <w:t>You</w:t>
+            </w:r>
+            <w:proofErr w:type="gramEnd"/>
+            <w:r>
+              <w:rPr>
+                <w:rFonts w:ascii="Tahoma" w:eastAsia="Times New Roman" w:hAnsi="Tahoma" w:cs="Tahoma"/>
+                <w:color w:val="2E1308"/>
+                <w:sz w:val="24"/>
+                <w:szCs w:val="24"/>
+                <w:shd w:val="clear" w:color="auto" w:fill="FFFFFF"/>
+              </w:rPr>
+              <w:t xml:space="preserve"> will exalt me;</w:t>
             </w:r>
           </w:p>
           <w:p>
@@ -11174,7 +11748,7 @@
               <w:rPr>
                 <w:rStyle w:val="FootnoteReference"/>
               </w:rPr>
-              <w:footnoteReference w:id="17"/>
+              <w:footnoteReference w:id="20"/>
             </w:r>
           </w:p>
           <w:p>
@@ -11192,7 +11766,19 @@
               <w:pStyle w:val="EnglishHangNoCoptic"/>
             </w:pPr>
             <w:r>
-              <w:t xml:space="preserve">50 Therefore I will give thanks to </w:t>
+              <w:t xml:space="preserve">50 Therefore I will </w:t>
+            </w:r>
+            <w:r>
+              <w:t>confess</w:t>
+            </w:r>
+            <w:r>
+              <w:rPr>
+                <w:rStyle w:val="FootnoteReference"/>
+              </w:rPr>
+              <w:footnoteReference w:id="21"/>
+            </w:r>
+            <w:r>
+              <w:t xml:space="preserve"> </w:t>
             </w:r>
             <w:r>
               <w:t>You</w:t>
@@ -11231,8 +11817,15 @@
               <w:rPr>
                 <w:rStyle w:val="FootnoteReference"/>
               </w:rPr>
-              <w:footnoteReference w:id="18"/>
-            </w:r>
+              <w:footnoteReference w:id="22"/>
+            </w:r>
+          </w:p>
+          <w:p>
+            <w:pPr>
+              <w:pStyle w:val="EnglishHangEndNoCoptic"/>
+            </w:pPr>
+            <w:bookmarkStart w:id="0" w:name="_GoBack"/>
+            <w:bookmarkEnd w:id="0"/>
           </w:p>
         </w:tc>
         <w:tc>
@@ -11247,7 +11840,15 @@
           </w:tcPr>
           <w:p>
             <w:r>
-              <w:t>For this casue will I confess Thee among the nations, O Lord, and unto Thy Name will I chant.</w:t>
+              <w:t xml:space="preserve">For this </w:t>
+            </w:r>
+            <w:proofErr w:type="spellStart"/>
+            <w:r>
+              <w:t>casue</w:t>
+            </w:r>
+            <w:proofErr w:type="spellEnd"/>
+            <w:r>
+              <w:t xml:space="preserve"> will I confess Thee among the nations, O Lord, and unto Thy Name will I chant.</w:t>
             </w:r>
           </w:p>
         </w:tc>
@@ -11269,8 +11870,13 @@
             <w:pPr>
               <w:pStyle w:val="EngIndEnd"/>
             </w:pPr>
-            <w:r>
-              <w:t>Therefore I will acknowledge you among the nations, O Lord,</w:t>
+            <w:proofErr w:type="gramStart"/>
+            <w:r>
+              <w:t>Therefore</w:t>
+            </w:r>
+            <w:proofErr w:type="gramEnd"/>
+            <w:r>
+              <w:t xml:space="preserve"> I will acknowledge you among the nations, O Lord,</w:t>
             </w:r>
           </w:p>
           <w:p>
@@ -11296,48 +11902,72 @@
                 <w:szCs w:val="24"/>
               </w:rPr>
             </w:pPr>
-            <w:r>
-              <w:rPr>
-                <w:rFonts w:ascii="Tahoma" w:eastAsia="Times New Roman" w:hAnsi="Tahoma" w:cs="Tahoma"/>
-                <w:color w:val="2E1308"/>
-                <w:sz w:val="24"/>
-                <w:szCs w:val="24"/>
-                <w:shd w:val="clear" w:color="auto" w:fill="FFFFFF"/>
-              </w:rPr>
-              <w:t>Therefore will I confess to thee, O Lord, among the Gentiles, and sing to thy name.</w:t>
-            </w:r>
-          </w:p>
-          <w:p>
-            <w:pPr>
-              <w:pStyle w:val="EngIndEnd"/>
-            </w:pPr>
-          </w:p>
-        </w:tc>
-        <w:tc>
-          <w:tcPr>
-            <w:tcW w:w="632" w:type="pct"/>
-          </w:tcPr>
-          <w:p>
-            <w:pPr>
-              <w:spacing w:line="240" w:lineRule="auto"/>
-              <w:jc w:val="left"/>
-              <w:rPr>
-                <w:rFonts w:ascii="Tahoma" w:eastAsia="Times New Roman" w:hAnsi="Tahoma" w:cs="Tahoma"/>
-                <w:color w:val="2E1308"/>
-                <w:sz w:val="24"/>
-                <w:szCs w:val="24"/>
-                <w:shd w:val="clear" w:color="auto" w:fill="FFFFFF"/>
-              </w:rPr>
-            </w:pPr>
-            <w:r>
-              <w:rPr>
-                <w:rFonts w:ascii="Tahoma" w:eastAsia="Times New Roman" w:hAnsi="Tahoma" w:cs="Tahoma"/>
-                <w:color w:val="2E1308"/>
-                <w:sz w:val="24"/>
-                <w:szCs w:val="24"/>
-                <w:shd w:val="clear" w:color="auto" w:fill="FFFFFF"/>
-              </w:rPr>
-              <w:t>Therefore I will give thanks to You among the Gentiles, O Lord,</w:t>
+            <w:proofErr w:type="gramStart"/>
+            <w:r>
+              <w:rPr>
+                <w:rFonts w:ascii="Tahoma" w:eastAsia="Times New Roman" w:hAnsi="Tahoma" w:cs="Tahoma"/>
+                <w:color w:val="2E1308"/>
+                <w:sz w:val="24"/>
+                <w:szCs w:val="24"/>
+                <w:shd w:val="clear" w:color="auto" w:fill="FFFFFF"/>
+              </w:rPr>
+              <w:t>Therefore</w:t>
+            </w:r>
+            <w:proofErr w:type="gramEnd"/>
+            <w:r>
+              <w:rPr>
+                <w:rFonts w:ascii="Tahoma" w:eastAsia="Times New Roman" w:hAnsi="Tahoma" w:cs="Tahoma"/>
+                <w:color w:val="2E1308"/>
+                <w:sz w:val="24"/>
+                <w:szCs w:val="24"/>
+                <w:shd w:val="clear" w:color="auto" w:fill="FFFFFF"/>
+              </w:rPr>
+              <w:t xml:space="preserve"> will I confess to thee, O Lord, among the Gentiles, and sing to thy name.</w:t>
+            </w:r>
+          </w:p>
+          <w:p>
+            <w:pPr>
+              <w:pStyle w:val="EngIndEnd"/>
+            </w:pPr>
+          </w:p>
+        </w:tc>
+        <w:tc>
+          <w:tcPr>
+            <w:tcW w:w="632" w:type="pct"/>
+          </w:tcPr>
+          <w:p>
+            <w:pPr>
+              <w:spacing w:line="240" w:lineRule="auto"/>
+              <w:jc w:val="left"/>
+              <w:rPr>
+                <w:rFonts w:ascii="Tahoma" w:eastAsia="Times New Roman" w:hAnsi="Tahoma" w:cs="Tahoma"/>
+                <w:color w:val="2E1308"/>
+                <w:sz w:val="24"/>
+                <w:szCs w:val="24"/>
+                <w:shd w:val="clear" w:color="auto" w:fill="FFFFFF"/>
+              </w:rPr>
+            </w:pPr>
+            <w:proofErr w:type="gramStart"/>
+            <w:r>
+              <w:rPr>
+                <w:rFonts w:ascii="Tahoma" w:eastAsia="Times New Roman" w:hAnsi="Tahoma" w:cs="Tahoma"/>
+                <w:color w:val="2E1308"/>
+                <w:sz w:val="24"/>
+                <w:szCs w:val="24"/>
+                <w:shd w:val="clear" w:color="auto" w:fill="FFFFFF"/>
+              </w:rPr>
+              <w:t>Therefore</w:t>
+            </w:r>
+            <w:proofErr w:type="gramEnd"/>
+            <w:r>
+              <w:rPr>
+                <w:rFonts w:ascii="Tahoma" w:eastAsia="Times New Roman" w:hAnsi="Tahoma" w:cs="Tahoma"/>
+                <w:color w:val="2E1308"/>
+                <w:sz w:val="24"/>
+                <w:szCs w:val="24"/>
+                <w:shd w:val="clear" w:color="auto" w:fill="FFFFFF"/>
+              </w:rPr>
+              <w:t xml:space="preserve"> I will give thanks to You among the Gentiles, O Lord,</w:t>
             </w:r>
           </w:p>
           <w:p>
@@ -11393,13 +12023,21 @@
             </w:pPr>
             <w:r>
               <w:tab/>
-              <w:t>to David and his Son for ever.</w:t>
+              <w:t xml:space="preserve">to David and his Son </w:t>
+            </w:r>
+            <w:proofErr w:type="spellStart"/>
+            <w:r>
+              <w:t>for ever</w:t>
+            </w:r>
+            <w:proofErr w:type="spellEnd"/>
+            <w:r>
+              <w:t>.</w:t>
             </w:r>
             <w:r>
               <w:rPr>
                 <w:rStyle w:val="FootnoteReference"/>
               </w:rPr>
-              <w:footnoteReference w:id="19"/>
+              <w:footnoteReference w:id="23"/>
             </w:r>
           </w:p>
           <w:p>
@@ -11417,6 +12055,7 @@
               <w:pStyle w:val="EnglishHangNoCoptic"/>
             </w:pPr>
             <w:r>
+              <w:lastRenderedPageBreak/>
               <w:t>51 Great is the salvation He grants to His King,</w:t>
             </w:r>
           </w:p>
@@ -11435,16 +12074,26 @@
             </w:pPr>
             <w:r>
               <w:tab/>
-              <w:t>to David and his Son for ever.</w:t>
+              <w:t xml:space="preserve">to David and his Son </w:t>
+            </w:r>
+            <w:proofErr w:type="spellStart"/>
+            <w:r>
+              <w:t xml:space="preserve">for </w:t>
+            </w:r>
+            <w:r>
+              <w:lastRenderedPageBreak/>
+              <w:t>ever</w:t>
+            </w:r>
+            <w:proofErr w:type="spellEnd"/>
+            <w:r>
+              <w:t>.</w:t>
             </w:r>
             <w:r>
               <w:rPr>
                 <w:rStyle w:val="FootnoteReference"/>
               </w:rPr>
-              <w:footnoteReference w:id="20"/>
-            </w:r>
-            <w:bookmarkStart w:id="0" w:name="_GoBack"/>
-            <w:bookmarkEnd w:id="0"/>
+              <w:footnoteReference w:id="24"/>
+            </w:r>
           </w:p>
         </w:tc>
         <w:tc>
@@ -11459,7 +12108,23 @@
           </w:tcPr>
           <w:p>
             <w:r>
-              <w:t>It is He that magnifieth the salvation of His king and worketh mercy for His anointed, for David, and for his seed unto eternity.</w:t>
+              <w:t xml:space="preserve">It is He that </w:t>
+            </w:r>
+            <w:proofErr w:type="spellStart"/>
+            <w:r>
+              <w:t>magnifieth</w:t>
+            </w:r>
+            <w:proofErr w:type="spellEnd"/>
+            <w:r>
+              <w:t xml:space="preserve"> the salvation of His king and </w:t>
+            </w:r>
+            <w:proofErr w:type="spellStart"/>
+            <w:r>
+              <w:t>worketh</w:t>
+            </w:r>
+            <w:proofErr w:type="spellEnd"/>
+            <w:r>
+              <w:t xml:space="preserve"> mercy for His anointed, for David, and for his seed unto eternity.</w:t>
             </w:r>
           </w:p>
         </w:tc>
@@ -11469,7 +12134,23 @@
           </w:tcPr>
           <w:p>
             <w:r>
-              <w:t>Who extolleth the salvation of the king, and worketh mercy unto David His anointed, and unto his seed for evermore.</w:t>
+              <w:t xml:space="preserve">Who </w:t>
+            </w:r>
+            <w:proofErr w:type="spellStart"/>
+            <w:r>
+              <w:t>extolleth</w:t>
+            </w:r>
+            <w:proofErr w:type="spellEnd"/>
+            <w:r>
+              <w:t xml:space="preserve"> the salvation of the king, and </w:t>
+            </w:r>
+            <w:proofErr w:type="spellStart"/>
+            <w:r>
+              <w:t>worketh</w:t>
+            </w:r>
+            <w:proofErr w:type="spellEnd"/>
+            <w:r>
+              <w:t xml:space="preserve"> mercy unto David His anointed, and unto his seed for evermore.</w:t>
             </w:r>
           </w:p>
         </w:tc>
@@ -11498,6 +12179,7 @@
               <w:pStyle w:val="EngIndEnd"/>
             </w:pPr>
             <w:r>
+              <w:lastRenderedPageBreak/>
               <w:t>to David and his offspring forever.</w:t>
             </w:r>
           </w:p>
@@ -11526,6 +12208,7 @@
                 <w:szCs w:val="24"/>
                 <w:shd w:val="clear" w:color="auto" w:fill="FFFFFF"/>
               </w:rPr>
+              <w:lastRenderedPageBreak/>
               <w:t>God</w:t>
             </w:r>
             <w:r>
@@ -11536,39 +12219,62 @@
                 <w:szCs w:val="24"/>
                 <w:shd w:val="clear" w:color="auto" w:fill="FFFFFF"/>
               </w:rPr>
-              <w:t> magnifies the deliverances of his king; and deals mercifully with David his anointed, and his seed, for ever.</w:t>
-            </w:r>
-          </w:p>
-          <w:p>
-            <w:pPr>
-              <w:pStyle w:val="EngIndEnd"/>
-            </w:pPr>
-          </w:p>
-        </w:tc>
-        <w:tc>
-          <w:tcPr>
-            <w:tcW w:w="632" w:type="pct"/>
-          </w:tcPr>
-          <w:p>
-            <w:pPr>
-              <w:spacing w:line="240" w:lineRule="auto"/>
-              <w:jc w:val="left"/>
-              <w:rPr>
-                <w:rFonts w:ascii="Tahoma" w:eastAsia="Times New Roman" w:hAnsi="Tahoma" w:cs="Tahoma"/>
-                <w:color w:val="2E1308"/>
-                <w:sz w:val="24"/>
-                <w:szCs w:val="24"/>
-                <w:shd w:val="clear" w:color="auto" w:fill="FFFFFF"/>
-              </w:rPr>
-            </w:pPr>
-            <w:r>
-              <w:rPr>
-                <w:rFonts w:ascii="Tahoma" w:eastAsia="Times New Roman" w:hAnsi="Tahoma" w:cs="Tahoma"/>
-                <w:color w:val="2E1308"/>
-                <w:sz w:val="24"/>
-                <w:szCs w:val="24"/>
-                <w:shd w:val="clear" w:color="auto" w:fill="FFFFFF"/>
-              </w:rPr>
+              <w:t xml:space="preserve"> magnifies the deliverances of his king; and deals mercifully with David his anointed, and his seed, </w:t>
+            </w:r>
+            <w:proofErr w:type="spellStart"/>
+            <w:r>
+              <w:rPr>
+                <w:rFonts w:ascii="Tahoma" w:eastAsia="Times New Roman" w:hAnsi="Tahoma" w:cs="Tahoma"/>
+                <w:color w:val="2E1308"/>
+                <w:sz w:val="24"/>
+                <w:szCs w:val="24"/>
+                <w:shd w:val="clear" w:color="auto" w:fill="FFFFFF"/>
+              </w:rPr>
+              <w:t>for ever</w:t>
+            </w:r>
+            <w:proofErr w:type="spellEnd"/>
+            <w:r>
+              <w:rPr>
+                <w:rFonts w:ascii="Tahoma" w:eastAsia="Times New Roman" w:hAnsi="Tahoma" w:cs="Tahoma"/>
+                <w:color w:val="2E1308"/>
+                <w:sz w:val="24"/>
+                <w:szCs w:val="24"/>
+                <w:shd w:val="clear" w:color="auto" w:fill="FFFFFF"/>
+              </w:rPr>
+              <w:t>.</w:t>
+            </w:r>
+          </w:p>
+          <w:p>
+            <w:pPr>
+              <w:pStyle w:val="EngIndEnd"/>
+            </w:pPr>
+          </w:p>
+        </w:tc>
+        <w:tc>
+          <w:tcPr>
+            <w:tcW w:w="632" w:type="pct"/>
+          </w:tcPr>
+          <w:p>
+            <w:pPr>
+              <w:spacing w:line="240" w:lineRule="auto"/>
+              <w:jc w:val="left"/>
+              <w:rPr>
+                <w:rFonts w:ascii="Tahoma" w:eastAsia="Times New Roman" w:hAnsi="Tahoma" w:cs="Tahoma"/>
+                <w:color w:val="2E1308"/>
+                <w:sz w:val="24"/>
+                <w:szCs w:val="24"/>
+                <w:shd w:val="clear" w:color="auto" w:fill="FFFFFF"/>
+              </w:rPr>
+            </w:pPr>
+            <w:r>
+              <w:rPr>
+                <w:rFonts w:ascii="Tahoma" w:eastAsia="Times New Roman" w:hAnsi="Tahoma" w:cs="Tahoma"/>
+                <w:color w:val="2E1308"/>
+                <w:sz w:val="24"/>
+                <w:szCs w:val="24"/>
+                <w:shd w:val="clear" w:color="auto" w:fill="FFFFFF"/>
+              </w:rPr>
+              <w:lastRenderedPageBreak/>
               <w:t>He who magnifies the salvation of His king</w:t>
             </w:r>
           </w:p>
@@ -11638,7 +12344,7 @@
 </file>
 
 <file path=word/endnotes.xml><?xml version="1.0" encoding="utf-8"?>
-<w:endnotes xmlns:wpc="http://schemas.microsoft.com/office/word/2010/wordprocessingCanvas" xmlns:mo="http://schemas.microsoft.com/office/mac/office/2008/main" xmlns:mc="http://schemas.openxmlformats.org/markup-compatibility/2006" xmlns:mv="urn:schemas-microsoft-com:mac:vml" xmlns:o="urn:schemas-microsoft-com:office:office" xmlns:r="http://schemas.openxmlformats.org/officeDocument/2006/relationships" xmlns:m="http://schemas.openxmlformats.org/officeDocument/2006/math" xmlns:v="urn:schemas-microsoft-com:vml" xmlns:wp14="http://schemas.microsoft.com/office/word/2010/wordprocessingDrawing" xmlns:wp="http://schemas.openxmlformats.org/drawingml/2006/wordprocessingDrawing" xmlns:w10="urn:schemas-microsoft-com:office:word" xmlns:w="http://schemas.openxmlformats.org/wordprocessingml/2006/main" xmlns:w14="http://schemas.microsoft.com/office/word/2010/wordml" xmlns:w15="http://schemas.microsoft.com/office/word/2012/wordml" xmlns:wpg="http://schemas.microsoft.com/office/word/2010/wordprocessingGroup" xmlns:wpi="http://schemas.microsoft.com/office/word/2010/wordprocessingInk" xmlns:wne="http://schemas.microsoft.com/office/word/2006/wordml" xmlns:wps="http://schemas.microsoft.com/office/word/2010/wordprocessingShape" mc:Ignorable="w14 w15 wp14">
+<w:endnotes xmlns:wpc="http://schemas.microsoft.com/office/word/2010/wordprocessingCanvas" xmlns:cx="http://schemas.microsoft.com/office/drawing/2014/chartex" xmlns:cx1="http://schemas.microsoft.com/office/drawing/2015/9/8/chartex" xmlns:mc="http://schemas.openxmlformats.org/markup-compatibility/2006" xmlns:o="urn:schemas-microsoft-com:office:office" xmlns:r="http://schemas.openxmlformats.org/officeDocument/2006/relationships" xmlns:m="http://schemas.openxmlformats.org/officeDocument/2006/math" xmlns:v="urn:schemas-microsoft-com:vml" xmlns:wp14="http://schemas.microsoft.com/office/word/2010/wordprocessingDrawing" xmlns:wp="http://schemas.openxmlformats.org/drawingml/2006/wordprocessingDrawing" xmlns:w10="urn:schemas-microsoft-com:office:word" xmlns:w="http://schemas.openxmlformats.org/wordprocessingml/2006/main" xmlns:w14="http://schemas.microsoft.com/office/word/2010/wordml" xmlns:w15="http://schemas.microsoft.com/office/word/2012/wordml" xmlns:w16se="http://schemas.microsoft.com/office/word/2015/wordml/symex" xmlns:wpg="http://schemas.microsoft.com/office/word/2010/wordprocessingGroup" xmlns:wpi="http://schemas.microsoft.com/office/word/2010/wordprocessingInk" xmlns:wne="http://schemas.microsoft.com/office/word/2006/wordml" xmlns:wps="http://schemas.microsoft.com/office/word/2010/wordprocessingShape" mc:Ignorable="w14 w15 w16se wp14">
   <w:endnote w:type="separator" w:id="-1">
     <w:p>
       <w:pPr>
@@ -11663,7 +12369,7 @@
 </file>
 
 <file path=word/footnotes.xml><?xml version="1.0" encoding="utf-8"?>
-<w:footnotes xmlns:wpc="http://schemas.microsoft.com/office/word/2010/wordprocessingCanvas" xmlns:mo="http://schemas.microsoft.com/office/mac/office/2008/main" xmlns:mc="http://schemas.openxmlformats.org/markup-compatibility/2006" xmlns:mv="urn:schemas-microsoft-com:mac:vml" xmlns:o="urn:schemas-microsoft-com:office:office" xmlns:r="http://schemas.openxmlformats.org/officeDocument/2006/relationships" xmlns:m="http://schemas.openxmlformats.org/officeDocument/2006/math" xmlns:v="urn:schemas-microsoft-com:vml" xmlns:wp14="http://schemas.microsoft.com/office/word/2010/wordprocessingDrawing" xmlns:wp="http://schemas.openxmlformats.org/drawingml/2006/wordprocessingDrawing" xmlns:w10="urn:schemas-microsoft-com:office:word" xmlns:w="http://schemas.openxmlformats.org/wordprocessingml/2006/main" xmlns:w14="http://schemas.microsoft.com/office/word/2010/wordml" xmlns:w15="http://schemas.microsoft.com/office/word/2012/wordml" xmlns:wpg="http://schemas.microsoft.com/office/word/2010/wordprocessingGroup" xmlns:wpi="http://schemas.microsoft.com/office/word/2010/wordprocessingInk" xmlns:wne="http://schemas.microsoft.com/office/word/2006/wordml" xmlns:wps="http://schemas.microsoft.com/office/word/2010/wordprocessingShape" mc:Ignorable="w14 w15 wp14">
+<w:footnotes xmlns:wpc="http://schemas.microsoft.com/office/word/2010/wordprocessingCanvas" xmlns:cx="http://schemas.microsoft.com/office/drawing/2014/chartex" xmlns:cx1="http://schemas.microsoft.com/office/drawing/2015/9/8/chartex" xmlns:mc="http://schemas.openxmlformats.org/markup-compatibility/2006" xmlns:o="urn:schemas-microsoft-com:office:office" xmlns:r="http://schemas.openxmlformats.org/officeDocument/2006/relationships" xmlns:m="http://schemas.openxmlformats.org/officeDocument/2006/math" xmlns:v="urn:schemas-microsoft-com:vml" xmlns:wp14="http://schemas.microsoft.com/office/word/2010/wordprocessingDrawing" xmlns:wp="http://schemas.openxmlformats.org/drawingml/2006/wordprocessingDrawing" xmlns:w10="urn:schemas-microsoft-com:office:word" xmlns:w="http://schemas.openxmlformats.org/wordprocessingml/2006/main" xmlns:w14="http://schemas.microsoft.com/office/word/2010/wordml" xmlns:w15="http://schemas.microsoft.com/office/word/2012/wordml" xmlns:w16se="http://schemas.microsoft.com/office/word/2015/wordml/symex" xmlns:wpg="http://schemas.microsoft.com/office/word/2010/wordprocessingGroup" xmlns:wpi="http://schemas.microsoft.com/office/word/2010/wordprocessingInk" xmlns:wne="http://schemas.microsoft.com/office/word/2006/wordml" xmlns:wps="http://schemas.microsoft.com/office/word/2010/wordprocessingShape" mc:Ignorable="w14 w15 w16se wp14">
   <w:footnote w:type="separator" w:id="-1">
     <w:p>
       <w:pPr>
@@ -11728,7 +12434,7 @@
         <w:footnoteRef/>
       </w:r>
       <w:r>
-        <w:t xml:space="preserve"> Cp. Acts 2:24.</w:t>
+        <w:t xml:space="preserve"> [JS] or “foundation”</w:t>
       </w:r>
     </w:p>
   </w:footnote>
@@ -11744,7 +12450,15 @@
         <w:footnoteRef/>
       </w:r>
       <w:r>
-        <w:t xml:space="preserve"> Cp. Acts 2:24.</w:t>
+        <w:t xml:space="preserve"> [JS] Fr. Lazarus has “my </w:t>
+      </w:r>
+      <w:proofErr w:type="spellStart"/>
+      <w:r>
+        <w:t>saviour</w:t>
+      </w:r>
+      <w:proofErr w:type="spellEnd"/>
+      <w:r>
+        <w:t>”. I.e. the power of my salvation, or the One with power to save me.</w:t>
       </w:r>
     </w:p>
   </w:footnote>
@@ -11760,7 +12474,7 @@
         <w:footnoteRef/>
       </w:r>
       <w:r>
-        <w:t xml:space="preserve"> cp. Exodus 9:23.</w:t>
+        <w:t xml:space="preserve"> Cp. Acts 2:24.</w:t>
       </w:r>
     </w:p>
   </w:footnote>
@@ -11776,11 +12490,43 @@
         <w:footnoteRef/>
       </w:r>
       <w:r>
+        <w:t xml:space="preserve"> Cp. Acts 2:24.</w:t>
+      </w:r>
+    </w:p>
+  </w:footnote>
+  <w:footnote w:id="7">
+    <w:p>
+      <w:pPr>
+        <w:pStyle w:val="footnote"/>
+      </w:pPr>
+      <w:r>
+        <w:rPr>
+          <w:rStyle w:val="FootnoteReference"/>
+        </w:rPr>
+        <w:footnoteRef/>
+      </w:r>
+      <w:r>
         <w:t xml:space="preserve"> cp. Exodus 9:23.</w:t>
       </w:r>
     </w:p>
   </w:footnote>
-  <w:footnote w:id="7">
+  <w:footnote w:id="8">
+    <w:p>
+      <w:pPr>
+        <w:pStyle w:val="footnote"/>
+      </w:pPr>
+      <w:r>
+        <w:rPr>
+          <w:rStyle w:val="FootnoteReference"/>
+        </w:rPr>
+        <w:footnoteRef/>
+      </w:r>
+      <w:r>
+        <w:t xml:space="preserve"> cp. Exodus 9:23.</w:t>
+      </w:r>
+    </w:p>
+  </w:footnote>
+  <w:footnote w:id="9">
     <w:p>
       <w:pPr>
         <w:pStyle w:val="footnote"/>
@@ -11805,7 +12551,31 @@
       </w:r>
     </w:p>
   </w:footnote>
-  <w:footnote w:id="8">
+  <w:footnote w:id="10">
+    <w:p>
+      <w:pPr>
+        <w:pStyle w:val="footnote"/>
+      </w:pPr>
+      <w:r>
+        <w:rPr>
+          <w:rStyle w:val="FootnoteReference"/>
+        </w:rPr>
+        <w:footnoteRef/>
+      </w:r>
+      <w:r>
+        <w:t xml:space="preserve"> [JS] literally, “then the </w:t>
+      </w:r>
+      <w:proofErr w:type="spellStart"/>
+      <w:r>
+        <w:t>sptrings</w:t>
+      </w:r>
+      <w:proofErr w:type="spellEnd"/>
+      <w:r>
+        <w:t xml:space="preserve"> of water were seen/appeared”</w:t>
+      </w:r>
+    </w:p>
+  </w:footnote>
+  <w:footnote w:id="11">
     <w:p>
       <w:pPr>
         <w:pStyle w:val="footnote"/>
@@ -11830,7 +12600,7 @@
       </w:r>
     </w:p>
   </w:footnote>
-  <w:footnote w:id="9">
+  <w:footnote w:id="12">
     <w:p>
       <w:pPr>
         <w:pStyle w:val="footnote"/>
@@ -11846,7 +12616,7 @@
       </w:r>
     </w:p>
   </w:footnote>
-  <w:footnote w:id="10">
+  <w:footnote w:id="13">
     <w:p>
       <w:pPr>
         <w:pStyle w:val="footnote"/>
@@ -11862,7 +12632,7 @@
       </w:r>
     </w:p>
   </w:footnote>
-  <w:footnote w:id="11">
+  <w:footnote w:id="14">
     <w:p>
       <w:pPr>
         <w:pStyle w:val="footnote"/>
@@ -11878,7 +12648,7 @@
       </w:r>
     </w:p>
   </w:footnote>
-  <w:footnote w:id="12">
+  <w:footnote w:id="15">
     <w:p>
       <w:pPr>
         <w:pStyle w:val="footnote"/>
@@ -11894,7 +12664,7 @@
       </w:r>
     </w:p>
   </w:footnote>
-  <w:footnote w:id="13">
+  <w:footnote w:id="16">
     <w:p>
       <w:pPr>
         <w:pStyle w:val="footnote"/>
@@ -11931,7 +12701,7 @@
       </w:r>
     </w:p>
   </w:footnote>
-  <w:footnote w:id="14">
+  <w:footnote w:id="17">
     <w:p>
       <w:pPr>
         <w:pStyle w:val="footnote"/>
@@ -11968,7 +12738,7 @@
       </w:r>
     </w:p>
   </w:footnote>
-  <w:footnote w:id="15">
+  <w:footnote w:id="18">
     <w:p>
       <w:pPr>
         <w:pStyle w:val="footnote"/>
@@ -11984,7 +12754,7 @@
       </w:r>
     </w:p>
   </w:footnote>
-  <w:footnote w:id="16">
+  <w:footnote w:id="19">
     <w:p>
       <w:pPr>
         <w:pStyle w:val="footnote"/>
@@ -12000,7 +12770,7 @@
       </w:r>
     </w:p>
   </w:footnote>
-  <w:footnote w:id="17">
+  <w:footnote w:id="20">
     <w:p>
       <w:pPr>
         <w:pStyle w:val="footnote"/>
@@ -12016,7 +12786,23 @@
       </w:r>
     </w:p>
   </w:footnote>
-  <w:footnote w:id="18">
+  <w:footnote w:id="21">
+    <w:p>
+      <w:pPr>
+        <w:pStyle w:val="footnote"/>
+      </w:pPr>
+      <w:r>
+        <w:rPr>
+          <w:rStyle w:val="FootnoteReference"/>
+        </w:rPr>
+        <w:footnoteRef/>
+      </w:r>
+      <w:r>
+        <w:t xml:space="preserve"> [JS] or “give thanks to You”, or “thankfully confess You with praise”</w:t>
+      </w:r>
+    </w:p>
+  </w:footnote>
+  <w:footnote w:id="22">
     <w:p>
       <w:pPr>
         <w:pStyle w:val="footnote"/>
@@ -12032,7 +12818,7 @@
       </w:r>
     </w:p>
   </w:footnote>
-  <w:footnote w:id="19">
+  <w:footnote w:id="23">
     <w:p>
       <w:pPr>
         <w:pStyle w:val="footnote"/>
@@ -12057,7 +12843,7 @@
       </w:r>
     </w:p>
   </w:footnote>
-  <w:footnote w:id="20">
+  <w:footnote w:id="24">
     <w:p>
       <w:pPr>
         <w:pStyle w:val="footnote"/>
@@ -12086,7 +12872,7 @@
 </file>
 
 <file path=word/styles.xml><?xml version="1.0" encoding="utf-8"?>
-<w:styles xmlns:mc="http://schemas.openxmlformats.org/markup-compatibility/2006" xmlns:r="http://schemas.openxmlformats.org/officeDocument/2006/relationships" xmlns:w="http://schemas.openxmlformats.org/wordprocessingml/2006/main" xmlns:w14="http://schemas.microsoft.com/office/word/2010/wordml" xmlns:w15="http://schemas.microsoft.com/office/word/2012/wordml" mc:Ignorable="w14 w15">
+<w:styles xmlns:mc="http://schemas.openxmlformats.org/markup-compatibility/2006" xmlns:r="http://schemas.openxmlformats.org/officeDocument/2006/relationships" xmlns:w="http://schemas.openxmlformats.org/wordprocessingml/2006/main" xmlns:w14="http://schemas.microsoft.com/office/word/2010/wordml" xmlns:w15="http://schemas.microsoft.com/office/word/2012/wordml" xmlns:w16se="http://schemas.microsoft.com/office/word/2015/wordml/symex" mc:Ignorable="w14 w15 w16se">
   <w:docDefaults>
     <w:rPrDefault>
       <w:rPr>
@@ -12102,7 +12888,7 @@
       </w:pPr>
     </w:pPrDefault>
   </w:docDefaults>
-  <w:latentStyles w:defLockedState="0" w:defUIPriority="99" w:defSemiHidden="0" w:defUnhideWhenUsed="0" w:defQFormat="0" w:count="380">
+  <w:latentStyles w:defLockedState="0" w:defUIPriority="99" w:defSemiHidden="0" w:defUnhideWhenUsed="0" w:defQFormat="0" w:count="371">
     <w:lsdException w:name="Normal" w:uiPriority="0" w:qFormat="1"/>
     <w:lsdException w:name="heading 1" w:uiPriority="9" w:qFormat="1"/>
     <w:lsdException w:name="heading 2" w:semiHidden="1" w:uiPriority="9" w:unhideWhenUsed="1" w:qFormat="1"/>
@@ -12259,15 +13045,6 @@
     <w:lsdException w:name="Balloon Text" w:semiHidden="1" w:unhideWhenUsed="1"/>
     <w:lsdException w:name="Table Grid" w:uiPriority="59"/>
     <w:lsdException w:name="Table Theme" w:semiHidden="1" w:unhideWhenUsed="1"/>
-    <w:lsdException w:name="Note Level 1" w:semiHidden="1" w:unhideWhenUsed="1"/>
-    <w:lsdException w:name="Note Level 2" w:semiHidden="1" w:unhideWhenUsed="1"/>
-    <w:lsdException w:name="Note Level 3" w:semiHidden="1" w:unhideWhenUsed="1"/>
-    <w:lsdException w:name="Note Level 4" w:semiHidden="1" w:unhideWhenUsed="1"/>
-    <w:lsdException w:name="Note Level 5" w:semiHidden="1" w:unhideWhenUsed="1"/>
-    <w:lsdException w:name="Note Level 6" w:semiHidden="1" w:unhideWhenUsed="1"/>
-    <w:lsdException w:name="Note Level 7" w:semiHidden="1" w:unhideWhenUsed="1"/>
-    <w:lsdException w:name="Note Level 8" w:semiHidden="1" w:unhideWhenUsed="1"/>
-    <w:lsdException w:name="Note Level 9" w:semiHidden="1" w:unhideWhenUsed="1"/>
     <w:lsdException w:name="Placeholder Text" w:semiHidden="1"/>
     <w:lsdException w:name="No Spacing" w:uiPriority="1" w:qFormat="1"/>
     <w:lsdException w:name="Light Shading" w:uiPriority="60"/>
@@ -12605,7 +13382,6 @@
       <w:spacing w:after="0" w:line="240" w:lineRule="auto"/>
     </w:pPr>
     <w:tblPr>
-      <w:tblInd w:w="0" w:type="dxa"/>
       <w:tblBorders>
         <w:top w:val="single" w:sz="4" w:space="0" w:color="auto"/>
         <w:left w:val="single" w:sz="4" w:space="0" w:color="auto"/>
@@ -12614,12 +13390,6 @@
         <w:insideH w:val="single" w:sz="4" w:space="0" w:color="auto"/>
         <w:insideV w:val="single" w:sz="4" w:space="0" w:color="auto"/>
       </w:tblBorders>
-      <w:tblCellMar>
-        <w:top w:w="0" w:type="dxa"/>
-        <w:left w:w="108" w:type="dxa"/>
-        <w:bottom w:w="0" w:type="dxa"/>
-        <w:right w:w="108" w:type="dxa"/>
-      </w:tblCellMar>
     </w:tblPr>
   </w:style>
   <w:style w:type="paragraph" w:customStyle="1" w:styleId="Coptic">
@@ -13496,7 +14266,7 @@
 </file>
 
 <file path=customXml/itemProps1.xml><?xml version="1.0" encoding="utf-8"?>
-<ds:datastoreItem xmlns:ds="http://schemas.openxmlformats.org/officeDocument/2006/customXml" ds:itemID="{30AEF140-CA73-D044-A526-66A763BFD16E}">
+<ds:datastoreItem xmlns:ds="http://schemas.openxmlformats.org/officeDocument/2006/customXml" ds:itemID="{55496513-0039-46B1-BE84-C4EB85F40AF2}">
   <ds:schemaRefs>
     <ds:schemaRef ds:uri="http://schemas.openxmlformats.org/officeDocument/2006/bibliography"/>
   </ds:schemaRefs>

</xml_diff>